<commit_message>
modif use case général + avancement dossier maquette
</commit_message>
<xml_diff>
--- a/Fonctionnalités/statistiques/consulterStatistiques.docx
+++ b/Fonctionnalités/statistiques/consulterStatistiques.docx
@@ -1,10 +1,10 @@
 
 <file path=word/document.xml><?xml version="1.0" encoding="utf-8"?>
-<w:document xmlns:r="http://schemas.openxmlformats.org/officeDocument/2006/relationships" xmlns:wp="http://schemas.openxmlformats.org/drawingml/2006/wordprocessingDrawing" xmlns:w="http://schemas.openxmlformats.org/wordprocessingml/2006/main" xmlns:w10="urn:schemas-microsoft-com:office:word" xmlns:w14="http://schemas.microsoft.com/office/word/2010/wordml" xmlns:wps="http://schemas.microsoft.com/office/word/2010/wordprocessingShape" xmlns:wpg="http://schemas.microsoft.com/office/word/2010/wordprocessingGroup" xmlns:mc="http://schemas.openxmlformats.org/markup-compatibility/2006" xmlns:v="urn:schemas-microsoft-com:vml" xmlns:o="urn:schemas-microsoft-com:office:office" xmlns:m="http://schemas.openxmlformats.org/officeDocument/2006/math" mc:Ignorable="w14">
+<w:document xmlns:wpc="http://schemas.microsoft.com/office/word/2010/wordprocessingCanvas" xmlns:cx="http://schemas.microsoft.com/office/drawing/2014/chartex" xmlns:cx1="http://schemas.microsoft.com/office/drawing/2015/9/8/chartex" xmlns:cx2="http://schemas.microsoft.com/office/drawing/2015/10/21/chartex" xmlns:cx3="http://schemas.microsoft.com/office/drawing/2016/5/9/chartex" xmlns:cx4="http://schemas.microsoft.com/office/drawing/2016/5/10/chartex" xmlns:cx5="http://schemas.microsoft.com/office/drawing/2016/5/11/chartex" xmlns:cx6="http://schemas.microsoft.com/office/drawing/2016/5/12/chartex" xmlns:cx7="http://schemas.microsoft.com/office/drawing/2016/5/13/chartex" xmlns:cx8="http://schemas.microsoft.com/office/drawing/2016/5/14/chartex" xmlns:mc="http://schemas.openxmlformats.org/markup-compatibility/2006" xmlns:aink="http://schemas.microsoft.com/office/drawing/2016/ink" xmlns:am3d="http://schemas.microsoft.com/office/drawing/2017/model3d" xmlns:o="urn:schemas-microsoft-com:office:office" xmlns:r="http://schemas.openxmlformats.org/officeDocument/2006/relationships" xmlns:m="http://schemas.openxmlformats.org/officeDocument/2006/math" xmlns:v="urn:schemas-microsoft-com:vml" xmlns:wp14="http://schemas.microsoft.com/office/word/2010/wordprocessingDrawing" xmlns:wp="http://schemas.openxmlformats.org/drawingml/2006/wordprocessingDrawing" xmlns:w10="urn:schemas-microsoft-com:office:word" xmlns:w="http://schemas.openxmlformats.org/wordprocessingml/2006/main" xmlns:w14="http://schemas.microsoft.com/office/word/2010/wordml" xmlns:w15="http://schemas.microsoft.com/office/word/2012/wordml" xmlns:w16cid="http://schemas.microsoft.com/office/word/2016/wordml/cid" xmlns:w16se="http://schemas.microsoft.com/office/word/2015/wordml/symex" xmlns:wpg="http://schemas.microsoft.com/office/word/2010/wordprocessingGroup" xmlns:wpi="http://schemas.microsoft.com/office/word/2010/wordprocessingInk" xmlns:wne="http://schemas.microsoft.com/office/word/2006/wordml" xmlns:wps="http://schemas.microsoft.com/office/word/2010/wordprocessingShape" mc:Ignorable="w14 w15 w16se w16cid wp14">
   <w:body>
     <w:p>
       <w:pPr>
-        <w:pStyle w:val="Par défaut"/>
+        <w:pStyle w:val="Pardfaut"/>
         <w:tabs>
           <w:tab w:val="left" w:pos="708"/>
           <w:tab w:val="left" w:pos="1416"/>
@@ -20,82 +20,70 @@
           <w:tab w:val="left" w:pos="8496"/>
           <w:tab w:val="left" w:pos="9204"/>
         </w:tabs>
-        <w:bidi w:val="0"/>
-        <w:ind w:left="576" w:right="232" w:firstLine="0"/>
+        <w:ind w:left="576" w:right="232"/>
         <w:jc w:val="both"/>
         <w:rPr>
-          <w:rFonts w:ascii="Arial" w:cs="Arial" w:hAnsi="Arial" w:eastAsia="Arial"/>
-          <w:b w:val="1"/>
-          <w:bCs w:val="1"/>
-          <w:sz w:val="24"/>
-          <w:szCs w:val="24"/>
-          <w:rtl w:val="0"/>
+          <w:rFonts w:ascii="Arial" w:eastAsia="Arial" w:hAnsi="Arial" w:cs="Arial"/>
+          <w:b/>
+          <w:bCs/>
+          <w:sz w:val="24"/>
+          <w:szCs w:val="24"/>
         </w:rPr>
       </w:pPr>
       <w:r>
         <w:rPr>
           <w:rFonts w:ascii="Arial" w:hAnsi="Arial"/>
-          <w:b w:val="1"/>
-          <w:bCs w:val="1"/>
-          <w:sz w:val="24"/>
-          <w:szCs w:val="24"/>
-          <w:rtl w:val="0"/>
-          <w:lang w:val="fr-FR"/>
+          <w:b/>
+          <w:bCs/>
+          <w:sz w:val="24"/>
+          <w:szCs w:val="24"/>
         </w:rPr>
         <w:t>Description d</w:t>
       </w:r>
       <w:r>
         <w:rPr>
-          <w:rFonts w:ascii="Arial" w:hAnsi="Arial" w:hint="default"/>
-          <w:b w:val="1"/>
-          <w:bCs w:val="1"/>
-          <w:sz w:val="24"/>
-          <w:szCs w:val="24"/>
-          <w:rtl w:val="0"/>
-          <w:lang w:val="fr-FR"/>
+          <w:rFonts w:ascii="Arial" w:hAnsi="Arial"/>
+          <w:b/>
+          <w:bCs/>
+          <w:sz w:val="24"/>
+          <w:szCs w:val="24"/>
         </w:rPr>
         <w:t>é</w:t>
       </w:r>
       <w:r>
         <w:rPr>
           <w:rFonts w:ascii="Arial" w:hAnsi="Arial"/>
-          <w:b w:val="1"/>
-          <w:bCs w:val="1"/>
-          <w:sz w:val="24"/>
-          <w:szCs w:val="24"/>
-          <w:rtl w:val="0"/>
-          <w:lang w:val="fr-FR"/>
+          <w:b/>
+          <w:bCs/>
+          <w:sz w:val="24"/>
+          <w:szCs w:val="24"/>
         </w:rPr>
         <w:t>taill</w:t>
       </w:r>
       <w:r>
         <w:rPr>
-          <w:rFonts w:ascii="Arial" w:hAnsi="Arial" w:hint="default"/>
-          <w:b w:val="1"/>
-          <w:bCs w:val="1"/>
-          <w:sz w:val="24"/>
-          <w:szCs w:val="24"/>
-          <w:rtl w:val="0"/>
-          <w:lang w:val="fr-FR"/>
+          <w:rFonts w:ascii="Arial" w:hAnsi="Arial"/>
+          <w:b/>
+          <w:bCs/>
+          <w:sz w:val="24"/>
+          <w:szCs w:val="24"/>
         </w:rPr>
         <w:t>é</w:t>
       </w:r>
       <w:r>
         <w:rPr>
           <w:rFonts w:ascii="Arial" w:hAnsi="Arial"/>
-          <w:b w:val="1"/>
-          <w:bCs w:val="1"/>
-          <w:sz w:val="24"/>
-          <w:szCs w:val="24"/>
-          <w:rtl w:val="0"/>
-          <w:lang w:val="fr-FR"/>
+          <w:b/>
+          <w:bCs/>
+          <w:sz w:val="24"/>
+          <w:szCs w:val="24"/>
         </w:rPr>
         <w:t>e</w:t>
       </w:r>
     </w:p>
     <w:p>
       <w:pPr>
-        <w:pStyle w:val="Par défaut"/>
+        <w:pStyle w:val="Pardfaut"/>
         <w:tabs>
           <w:tab w:val="left" w:pos="708"/>
           <w:tab w:val="left" w:pos="1416"/>
@@ -111,22 +99,20 @@
           <w:tab w:val="left" w:pos="8496"/>
           <w:tab w:val="left" w:pos="9204"/>
         </w:tabs>
-        <w:bidi w:val="0"/>
-        <w:ind w:left="576" w:right="232" w:firstLine="0"/>
+        <w:ind w:left="576" w:right="232"/>
         <w:jc w:val="both"/>
         <w:rPr>
-          <w:rFonts w:ascii="Arial" w:cs="Arial" w:hAnsi="Arial" w:eastAsia="Arial"/>
-          <w:b w:val="1"/>
-          <w:bCs w:val="1"/>
-          <w:sz w:val="24"/>
-          <w:szCs w:val="24"/>
-          <w:rtl w:val="0"/>
+          <w:rFonts w:ascii="Arial" w:eastAsia="Arial" w:hAnsi="Arial" w:cs="Arial"/>
+          <w:b/>
+          <w:bCs/>
+          <w:sz w:val="24"/>
+          <w:szCs w:val="24"/>
         </w:rPr>
       </w:pPr>
     </w:p>
     <w:p>
       <w:pPr>
-        <w:pStyle w:val="Par défaut"/>
+        <w:pStyle w:val="Pardfaut"/>
         <w:tabs>
           <w:tab w:val="left" w:pos="708"/>
           <w:tab w:val="left" w:pos="1416"/>
@@ -142,14 +128,12 @@
           <w:tab w:val="left" w:pos="8496"/>
           <w:tab w:val="left" w:pos="9204"/>
         </w:tabs>
-        <w:bidi w:val="0"/>
-        <w:ind w:left="576" w:right="232" w:firstLine="0"/>
+        <w:ind w:left="576" w:right="232"/>
         <w:jc w:val="both"/>
         <w:rPr>
-          <w:rFonts w:ascii="Arial" w:cs="Arial" w:hAnsi="Arial" w:eastAsia="Arial"/>
-          <w:sz w:val="24"/>
-          <w:szCs w:val="24"/>
-          <w:rtl w:val="0"/>
+          <w:rFonts w:ascii="Arial" w:eastAsia="Arial" w:hAnsi="Arial" w:cs="Arial"/>
+          <w:sz w:val="24"/>
+          <w:szCs w:val="24"/>
         </w:rPr>
       </w:pPr>
       <w:r>
@@ -157,18 +141,14 @@
           <w:rFonts w:ascii="Arial" w:hAnsi="Arial"/>
           <w:sz w:val="24"/>
           <w:szCs w:val="24"/>
-          <w:rtl w:val="0"/>
-          <w:lang w:val="fr-FR"/>
         </w:rPr>
         <w:t>Cette fonctionnalit</w:t>
       </w:r>
       <w:r>
         <w:rPr>
-          <w:rFonts w:ascii="Arial" w:hAnsi="Arial" w:hint="default"/>
-          <w:sz w:val="24"/>
-          <w:szCs w:val="24"/>
-          <w:rtl w:val="0"/>
-          <w:lang w:val="fr-FR"/>
+          <w:rFonts w:ascii="Arial" w:hAnsi="Arial"/>
+          <w:sz w:val="24"/>
+          <w:szCs w:val="24"/>
         </w:rPr>
         <w:t xml:space="preserve">é </w:t>
       </w:r>
@@ -177,18 +157,14 @@
           <w:rFonts w:ascii="Arial" w:hAnsi="Arial"/>
           <w:sz w:val="24"/>
           <w:szCs w:val="24"/>
-          <w:rtl w:val="0"/>
-          <w:lang w:val="fr-FR"/>
         </w:rPr>
         <w:t>permettra de consulter les donn</w:t>
       </w:r>
       <w:r>
         <w:rPr>
-          <w:rFonts w:ascii="Arial" w:hAnsi="Arial" w:hint="default"/>
-          <w:sz w:val="24"/>
-          <w:szCs w:val="24"/>
-          <w:rtl w:val="0"/>
-          <w:lang w:val="fr-FR"/>
+          <w:rFonts w:ascii="Arial" w:hAnsi="Arial"/>
+          <w:sz w:val="24"/>
+          <w:szCs w:val="24"/>
         </w:rPr>
         <w:t>é</w:t>
       </w:r>
@@ -197,18 +173,40 @@
           <w:rFonts w:ascii="Arial" w:hAnsi="Arial"/>
           <w:sz w:val="24"/>
           <w:szCs w:val="24"/>
-          <w:rtl w:val="0"/>
-          <w:lang w:val="fr-FR"/>
-        </w:rPr>
-        <w:t>es statistiques relatives au parc. Cette consultation de s statistiques sera fera par un menu proposant les donn</w:t>
-      </w:r>
-      <w:r>
-        <w:rPr>
-          <w:rFonts w:ascii="Arial" w:hAnsi="Arial" w:hint="default"/>
-          <w:sz w:val="24"/>
-          <w:szCs w:val="24"/>
-          <w:rtl w:val="0"/>
-          <w:lang w:val="fr-FR"/>
+        </w:rPr>
+        <w:t>es statistiques relatives au parc. Cette consultation de</w:t>
+      </w:r>
+      <w:r>
+        <w:rPr>
+          <w:rFonts w:ascii="Arial" w:hAnsi="Arial"/>
+          <w:sz w:val="24"/>
+          <w:szCs w:val="24"/>
+        </w:rPr>
+        <w:t xml:space="preserve">s statistiques sera </w:t>
+      </w:r>
+      <w:proofErr w:type="gramStart"/>
+      <w:r>
+        <w:rPr>
+          <w:rFonts w:ascii="Arial" w:hAnsi="Arial"/>
+          <w:sz w:val="24"/>
+          <w:szCs w:val="24"/>
+        </w:rPr>
+        <w:t>fera</w:t>
+      </w:r>
+      <w:proofErr w:type="gramEnd"/>
+      <w:r>
+        <w:rPr>
+          <w:rFonts w:ascii="Arial" w:hAnsi="Arial"/>
+          <w:sz w:val="24"/>
+          <w:szCs w:val="24"/>
+        </w:rPr>
+        <w:t xml:space="preserve"> par un menu proposant les donn</w:t>
+      </w:r>
+      <w:r>
+        <w:rPr>
+          <w:rFonts w:ascii="Arial" w:hAnsi="Arial"/>
+          <w:sz w:val="24"/>
+          <w:szCs w:val="24"/>
         </w:rPr>
         <w:t>é</w:t>
       </w:r>
@@ -217,18 +215,14 @@
           <w:rFonts w:ascii="Arial" w:hAnsi="Arial"/>
           <w:sz w:val="24"/>
           <w:szCs w:val="24"/>
-          <w:rtl w:val="0"/>
-          <w:lang w:val="fr-FR"/>
         </w:rPr>
         <w:t>es que l</w:t>
       </w:r>
       <w:r>
         <w:rPr>
-          <w:rFonts w:ascii="Arial" w:hAnsi="Arial" w:hint="default"/>
-          <w:sz w:val="24"/>
-          <w:szCs w:val="24"/>
-          <w:rtl w:val="0"/>
-          <w:lang w:val="fr-FR"/>
+          <w:rFonts w:ascii="Arial" w:hAnsi="Arial"/>
+          <w:sz w:val="24"/>
+          <w:szCs w:val="24"/>
         </w:rPr>
         <w:t>’</w:t>
       </w:r>
@@ -237,18 +231,56 @@
           <w:rFonts w:ascii="Arial" w:hAnsi="Arial"/>
           <w:sz w:val="24"/>
           <w:szCs w:val="24"/>
-          <w:rtl w:val="0"/>
-          <w:lang w:val="fr-FR"/>
-        </w:rPr>
-        <w:t>administrateur veux consulter. Les statistiques seton  Par exemple il lui sera propos</w:t>
-      </w:r>
-      <w:r>
-        <w:rPr>
-          <w:rFonts w:ascii="Arial" w:hAnsi="Arial" w:hint="default"/>
-          <w:sz w:val="24"/>
-          <w:szCs w:val="24"/>
-          <w:rtl w:val="0"/>
-          <w:lang w:val="fr-FR"/>
+        </w:rPr>
+        <w:t xml:space="preserve">administrateur veux consulter. Les </w:t>
+      </w:r>
+      <w:r>
+        <w:rPr>
+          <w:rFonts w:ascii="Arial" w:hAnsi="Arial"/>
+          <w:sz w:val="24"/>
+          <w:szCs w:val="24"/>
+        </w:rPr>
+        <w:t xml:space="preserve">statistiques </w:t>
+      </w:r>
+      <w:proofErr w:type="gramStart"/>
+      <w:r>
+        <w:rPr>
+          <w:rFonts w:ascii="Arial" w:hAnsi="Arial"/>
+          <w:sz w:val="24"/>
+          <w:szCs w:val="24"/>
+        </w:rPr>
+        <w:t>se</w:t>
+      </w:r>
+      <w:r>
+        <w:rPr>
+          <w:rFonts w:ascii="Arial" w:hAnsi="Arial"/>
+          <w:sz w:val="24"/>
+          <w:szCs w:val="24"/>
+        </w:rPr>
+        <w:t>ront</w:t>
+      </w:r>
+      <w:r>
+        <w:rPr>
+          <w:rFonts w:ascii="Arial" w:hAnsi="Arial"/>
+          <w:sz w:val="24"/>
+          <w:szCs w:val="24"/>
+        </w:rPr>
+        <w:t xml:space="preserve">  Par</w:t>
+      </w:r>
+      <w:proofErr w:type="gramEnd"/>
+      <w:r>
+        <w:rPr>
+          <w:rFonts w:ascii="Arial" w:hAnsi="Arial"/>
+          <w:sz w:val="24"/>
+          <w:szCs w:val="24"/>
+        </w:rPr>
+        <w:t xml:space="preserve"> exemple il lui sera propos</w:t>
+      </w:r>
+      <w:r>
+        <w:rPr>
+          <w:rFonts w:ascii="Arial" w:hAnsi="Arial"/>
+          <w:sz w:val="24"/>
+          <w:szCs w:val="24"/>
         </w:rPr>
         <w:t xml:space="preserve">é </w:t>
       </w:r>
@@ -257,18 +289,14 @@
           <w:rFonts w:ascii="Arial" w:hAnsi="Arial"/>
           <w:sz w:val="24"/>
           <w:szCs w:val="24"/>
-          <w:rtl w:val="0"/>
-          <w:lang w:val="fr-FR"/>
         </w:rPr>
         <w:t>de consulter l</w:t>
       </w:r>
       <w:r>
         <w:rPr>
-          <w:rFonts w:ascii="Arial" w:hAnsi="Arial" w:hint="default"/>
-          <w:sz w:val="24"/>
-          <w:szCs w:val="24"/>
-          <w:rtl w:val="0"/>
-          <w:lang w:val="fr-FR"/>
+          <w:rFonts w:ascii="Arial" w:hAnsi="Arial"/>
+          <w:sz w:val="24"/>
+          <w:szCs w:val="24"/>
         </w:rPr>
         <w:t>’</w:t>
       </w:r>
@@ -277,18 +305,14 @@
           <w:rFonts w:ascii="Arial" w:hAnsi="Arial"/>
           <w:sz w:val="24"/>
           <w:szCs w:val="24"/>
-          <w:rtl w:val="0"/>
-          <w:lang w:val="fr-FR"/>
         </w:rPr>
         <w:t>affluence en terme d</w:t>
       </w:r>
       <w:r>
         <w:rPr>
-          <w:rFonts w:ascii="Arial" w:hAnsi="Arial" w:hint="default"/>
-          <w:sz w:val="24"/>
-          <w:szCs w:val="24"/>
-          <w:rtl w:val="0"/>
-          <w:lang w:val="fr-FR"/>
+          <w:rFonts w:ascii="Arial" w:hAnsi="Arial"/>
+          <w:sz w:val="24"/>
+          <w:szCs w:val="24"/>
         </w:rPr>
         <w:t>’</w:t>
       </w:r>
@@ -297,18 +321,14 @@
           <w:rFonts w:ascii="Arial" w:hAnsi="Arial"/>
           <w:sz w:val="24"/>
           <w:szCs w:val="24"/>
-          <w:rtl w:val="0"/>
-          <w:lang w:val="fr-FR"/>
         </w:rPr>
         <w:t>entr</w:t>
       </w:r>
       <w:r>
         <w:rPr>
-          <w:rFonts w:ascii="Arial" w:hAnsi="Arial" w:hint="default"/>
-          <w:sz w:val="24"/>
-          <w:szCs w:val="24"/>
-          <w:rtl w:val="0"/>
-          <w:lang w:val="fr-FR"/>
+          <w:rFonts w:ascii="Arial" w:hAnsi="Arial"/>
+          <w:sz w:val="24"/>
+          <w:szCs w:val="24"/>
         </w:rPr>
         <w:t>é</w:t>
       </w:r>
@@ -317,18 +337,14 @@
           <w:rFonts w:ascii="Arial" w:hAnsi="Arial"/>
           <w:sz w:val="24"/>
           <w:szCs w:val="24"/>
-          <w:rtl w:val="0"/>
-          <w:lang w:val="fr-FR"/>
         </w:rPr>
         <w:t>es en temps r</w:t>
       </w:r>
       <w:r>
         <w:rPr>
-          <w:rFonts w:ascii="Arial" w:hAnsi="Arial" w:hint="default"/>
-          <w:sz w:val="24"/>
-          <w:szCs w:val="24"/>
-          <w:rtl w:val="0"/>
-          <w:lang w:val="fr-FR"/>
+          <w:rFonts w:ascii="Arial" w:hAnsi="Arial"/>
+          <w:sz w:val="24"/>
+          <w:szCs w:val="24"/>
         </w:rPr>
         <w:t>é</w:t>
       </w:r>
@@ -337,18 +353,14 @@
           <w:rFonts w:ascii="Arial" w:hAnsi="Arial"/>
           <w:sz w:val="24"/>
           <w:szCs w:val="24"/>
-          <w:rtl w:val="0"/>
-          <w:lang w:val="fr-FR"/>
         </w:rPr>
         <w:t>el ou pour une date donn</w:t>
       </w:r>
       <w:r>
         <w:rPr>
-          <w:rFonts w:ascii="Arial" w:hAnsi="Arial" w:hint="default"/>
-          <w:sz w:val="24"/>
-          <w:szCs w:val="24"/>
-          <w:rtl w:val="0"/>
-          <w:lang w:val="fr-FR"/>
+          <w:rFonts w:ascii="Arial" w:hAnsi="Arial"/>
+          <w:sz w:val="24"/>
+          <w:szCs w:val="24"/>
         </w:rPr>
         <w:t>é</w:t>
       </w:r>
@@ -357,18 +369,14 @@
           <w:rFonts w:ascii="Arial" w:hAnsi="Arial"/>
           <w:sz w:val="24"/>
           <w:szCs w:val="24"/>
-          <w:rtl w:val="0"/>
-          <w:lang w:val="fr-FR"/>
         </w:rPr>
         <w:t>e. Les statistiques concerneront plusieurs postes. Elles seront class</w:t>
       </w:r>
       <w:r>
         <w:rPr>
-          <w:rFonts w:ascii="Arial" w:hAnsi="Arial" w:hint="default"/>
-          <w:sz w:val="24"/>
-          <w:szCs w:val="24"/>
-          <w:rtl w:val="0"/>
-          <w:lang w:val="fr-FR"/>
+          <w:rFonts w:ascii="Arial" w:hAnsi="Arial"/>
+          <w:sz w:val="24"/>
+          <w:szCs w:val="24"/>
         </w:rPr>
         <w:t>é</w:t>
       </w:r>
@@ -377,18 +385,14 @@
           <w:rFonts w:ascii="Arial" w:hAnsi="Arial"/>
           <w:sz w:val="24"/>
           <w:szCs w:val="24"/>
-          <w:rtl w:val="0"/>
-          <w:lang w:val="fr-FR"/>
         </w:rPr>
         <w:t>es en fonction qu</w:t>
       </w:r>
       <w:r>
         <w:rPr>
-          <w:rFonts w:ascii="Arial" w:hAnsi="Arial" w:hint="default"/>
-          <w:sz w:val="24"/>
-          <w:szCs w:val="24"/>
-          <w:rtl w:val="0"/>
-          <w:lang w:val="fr-FR"/>
+          <w:rFonts w:ascii="Arial" w:hAnsi="Arial"/>
+          <w:sz w:val="24"/>
+          <w:szCs w:val="24"/>
         </w:rPr>
         <w:t>’</w:t>
       </w:r>
@@ -397,18 +401,22 @@
           <w:rFonts w:ascii="Arial" w:hAnsi="Arial"/>
           <w:sz w:val="24"/>
           <w:szCs w:val="24"/>
-          <w:rtl w:val="0"/>
-          <w:lang w:val="fr-FR"/>
-        </w:rPr>
-        <w:t>elles concernent les postes de restauration ou les entr</w:t>
-      </w:r>
-      <w:r>
-        <w:rPr>
-          <w:rFonts w:ascii="Arial" w:hAnsi="Arial" w:hint="default"/>
-          <w:sz w:val="24"/>
-          <w:szCs w:val="24"/>
-          <w:rtl w:val="0"/>
-          <w:lang w:val="fr-FR"/>
+        </w:rPr>
+        <w:t>elles concernent les postes de resta</w:t>
+      </w:r>
+      <w:r>
+        <w:rPr>
+          <w:rFonts w:ascii="Arial" w:hAnsi="Arial"/>
+          <w:sz w:val="24"/>
+          <w:szCs w:val="24"/>
+        </w:rPr>
+        <w:t>uration ou les entr</w:t>
+      </w:r>
+      <w:r>
+        <w:rPr>
+          <w:rFonts w:ascii="Arial" w:hAnsi="Arial"/>
+          <w:sz w:val="24"/>
+          <w:szCs w:val="24"/>
         </w:rPr>
         <w:t>é</w:t>
       </w:r>
@@ -417,18 +425,14 @@
           <w:rFonts w:ascii="Arial" w:hAnsi="Arial"/>
           <w:sz w:val="24"/>
           <w:szCs w:val="24"/>
-          <w:rtl w:val="0"/>
-          <w:lang w:val="fr-FR"/>
         </w:rPr>
         <w:t>es du parc. Pour la restauration nous pourrons savoir le nombre de couverts servis en temps r</w:t>
       </w:r>
       <w:r>
         <w:rPr>
-          <w:rFonts w:ascii="Arial" w:hAnsi="Arial" w:hint="default"/>
-          <w:sz w:val="24"/>
-          <w:szCs w:val="24"/>
-          <w:rtl w:val="0"/>
-          <w:lang w:val="fr-FR"/>
+          <w:rFonts w:ascii="Arial" w:hAnsi="Arial"/>
+          <w:sz w:val="24"/>
+          <w:szCs w:val="24"/>
         </w:rPr>
         <w:t>é</w:t>
       </w:r>
@@ -437,18 +441,14 @@
           <w:rFonts w:ascii="Arial" w:hAnsi="Arial"/>
           <w:sz w:val="24"/>
           <w:szCs w:val="24"/>
-          <w:rtl w:val="0"/>
-          <w:lang w:val="fr-FR"/>
         </w:rPr>
         <w:t>el ou que l</w:t>
       </w:r>
       <w:r>
         <w:rPr>
-          <w:rFonts w:ascii="Arial" w:hAnsi="Arial" w:hint="default"/>
-          <w:sz w:val="24"/>
-          <w:szCs w:val="24"/>
-          <w:rtl w:val="0"/>
-          <w:lang w:val="fr-FR"/>
+          <w:rFonts w:ascii="Arial" w:hAnsi="Arial"/>
+          <w:sz w:val="24"/>
+          <w:szCs w:val="24"/>
         </w:rPr>
         <w:t>’</w:t>
       </w:r>
@@ -457,18 +457,14 @@
           <w:rFonts w:ascii="Arial" w:hAnsi="Arial"/>
           <w:sz w:val="24"/>
           <w:szCs w:val="24"/>
-          <w:rtl w:val="0"/>
-          <w:lang w:val="fr-FR"/>
         </w:rPr>
         <w:t>on a servi pour une date donn</w:t>
       </w:r>
       <w:r>
         <w:rPr>
-          <w:rFonts w:ascii="Arial" w:hAnsi="Arial" w:hint="default"/>
-          <w:sz w:val="24"/>
-          <w:szCs w:val="24"/>
-          <w:rtl w:val="0"/>
-          <w:lang w:val="fr-FR"/>
+          <w:rFonts w:ascii="Arial" w:hAnsi="Arial"/>
+          <w:sz w:val="24"/>
+          <w:szCs w:val="24"/>
         </w:rPr>
         <w:t>é</w:t>
       </w:r>
@@ -477,18 +473,14 @@
           <w:rFonts w:ascii="Arial" w:hAnsi="Arial"/>
           <w:sz w:val="24"/>
           <w:szCs w:val="24"/>
-          <w:rtl w:val="0"/>
-          <w:lang w:val="fr-FR"/>
         </w:rPr>
         <w:t>e et les points de restauration correspondant. Pour les entr</w:t>
       </w:r>
       <w:r>
         <w:rPr>
-          <w:rFonts w:ascii="Arial" w:hAnsi="Arial" w:hint="default"/>
-          <w:sz w:val="24"/>
-          <w:szCs w:val="24"/>
-          <w:rtl w:val="0"/>
-          <w:lang w:val="fr-FR"/>
+          <w:rFonts w:ascii="Arial" w:hAnsi="Arial"/>
+          <w:sz w:val="24"/>
+          <w:szCs w:val="24"/>
         </w:rPr>
         <w:t>é</w:t>
       </w:r>
@@ -497,18 +489,14 @@
           <w:rFonts w:ascii="Arial" w:hAnsi="Arial"/>
           <w:sz w:val="24"/>
           <w:szCs w:val="24"/>
-          <w:rtl w:val="0"/>
-          <w:lang w:val="fr-FR"/>
         </w:rPr>
         <w:t>es nous pourront savoir le nombre d</w:t>
       </w:r>
       <w:r>
         <w:rPr>
-          <w:rFonts w:ascii="Arial" w:hAnsi="Arial" w:hint="default"/>
-          <w:sz w:val="24"/>
-          <w:szCs w:val="24"/>
-          <w:rtl w:val="0"/>
-          <w:lang w:val="fr-FR"/>
+          <w:rFonts w:ascii="Arial" w:hAnsi="Arial"/>
+          <w:sz w:val="24"/>
+          <w:szCs w:val="24"/>
         </w:rPr>
         <w:t>’</w:t>
       </w:r>
@@ -517,18 +505,22 @@
           <w:rFonts w:ascii="Arial" w:hAnsi="Arial"/>
           <w:sz w:val="24"/>
           <w:szCs w:val="24"/>
-          <w:rtl w:val="0"/>
-          <w:lang w:val="fr-FR"/>
-        </w:rPr>
-        <w:t>entr</w:t>
-      </w:r>
-      <w:r>
-        <w:rPr>
-          <w:rFonts w:ascii="Arial" w:hAnsi="Arial" w:hint="default"/>
-          <w:sz w:val="24"/>
-          <w:szCs w:val="24"/>
-          <w:rtl w:val="0"/>
-          <w:lang w:val="fr-FR"/>
+        </w:rPr>
+        <w:t>ent</w:t>
+      </w:r>
+      <w:r>
+        <w:rPr>
+          <w:rFonts w:ascii="Arial" w:hAnsi="Arial"/>
+          <w:sz w:val="24"/>
+          <w:szCs w:val="24"/>
+        </w:rPr>
+        <w:t>r</w:t>
+      </w:r>
+      <w:r>
+        <w:rPr>
+          <w:rFonts w:ascii="Arial" w:hAnsi="Arial"/>
+          <w:sz w:val="24"/>
+          <w:szCs w:val="24"/>
         </w:rPr>
         <w:t>é</w:t>
       </w:r>
@@ -537,18 +529,14 @@
           <w:rFonts w:ascii="Arial" w:hAnsi="Arial"/>
           <w:sz w:val="24"/>
           <w:szCs w:val="24"/>
-          <w:rtl w:val="0"/>
-          <w:lang w:val="fr-FR"/>
         </w:rPr>
         <w:t>es en temps r</w:t>
       </w:r>
       <w:r>
         <w:rPr>
-          <w:rFonts w:ascii="Arial" w:hAnsi="Arial" w:hint="default"/>
-          <w:sz w:val="24"/>
-          <w:szCs w:val="24"/>
-          <w:rtl w:val="0"/>
-          <w:lang w:val="fr-FR"/>
+          <w:rFonts w:ascii="Arial" w:hAnsi="Arial"/>
+          <w:sz w:val="24"/>
+          <w:szCs w:val="24"/>
         </w:rPr>
         <w:t>é</w:t>
       </w:r>
@@ -557,18 +545,14 @@
           <w:rFonts w:ascii="Arial" w:hAnsi="Arial"/>
           <w:sz w:val="24"/>
           <w:szCs w:val="24"/>
-          <w:rtl w:val="0"/>
-          <w:lang w:val="fr-FR"/>
         </w:rPr>
         <w:t>el ou bien pour une date ou une p</w:t>
       </w:r>
       <w:r>
         <w:rPr>
-          <w:rFonts w:ascii="Arial" w:hAnsi="Arial" w:hint="default"/>
-          <w:sz w:val="24"/>
-          <w:szCs w:val="24"/>
-          <w:rtl w:val="0"/>
-          <w:lang w:val="fr-FR"/>
+          <w:rFonts w:ascii="Arial" w:hAnsi="Arial"/>
+          <w:sz w:val="24"/>
+          <w:szCs w:val="24"/>
         </w:rPr>
         <w:t>é</w:t>
       </w:r>
@@ -577,18 +561,14 @@
           <w:rFonts w:ascii="Arial" w:hAnsi="Arial"/>
           <w:sz w:val="24"/>
           <w:szCs w:val="24"/>
-          <w:rtl w:val="0"/>
-          <w:lang w:val="fr-FR"/>
         </w:rPr>
         <w:t>riode donn</w:t>
       </w:r>
       <w:r>
         <w:rPr>
-          <w:rFonts w:ascii="Arial" w:hAnsi="Arial" w:hint="default"/>
-          <w:sz w:val="24"/>
-          <w:szCs w:val="24"/>
-          <w:rtl w:val="0"/>
-          <w:lang w:val="fr-FR"/>
+          <w:rFonts w:ascii="Arial" w:hAnsi="Arial"/>
+          <w:sz w:val="24"/>
+          <w:szCs w:val="24"/>
         </w:rPr>
         <w:t>é</w:t>
       </w:r>
@@ -597,18 +577,14 @@
           <w:rFonts w:ascii="Arial" w:hAnsi="Arial"/>
           <w:sz w:val="24"/>
           <w:szCs w:val="24"/>
-          <w:rtl w:val="0"/>
-          <w:lang w:val="fr-FR"/>
         </w:rPr>
         <w:t>e. Nous segmenterons donc les statistiques en deux cat</w:t>
       </w:r>
       <w:r>
         <w:rPr>
-          <w:rFonts w:ascii="Arial" w:hAnsi="Arial" w:hint="default"/>
-          <w:sz w:val="24"/>
-          <w:szCs w:val="24"/>
-          <w:rtl w:val="0"/>
-          <w:lang w:val="fr-FR"/>
+          <w:rFonts w:ascii="Arial" w:hAnsi="Arial"/>
+          <w:sz w:val="24"/>
+          <w:szCs w:val="24"/>
         </w:rPr>
         <w:t>é</w:t>
       </w:r>
@@ -617,18 +593,14 @@
           <w:rFonts w:ascii="Arial" w:hAnsi="Arial"/>
           <w:sz w:val="24"/>
           <w:szCs w:val="24"/>
-          <w:rtl w:val="0"/>
-          <w:lang w:val="fr-FR"/>
         </w:rPr>
         <w:t>gories. Les statistiques en temps r</w:t>
       </w:r>
       <w:r>
         <w:rPr>
-          <w:rFonts w:ascii="Arial" w:hAnsi="Arial" w:hint="default"/>
-          <w:sz w:val="24"/>
-          <w:szCs w:val="24"/>
-          <w:rtl w:val="0"/>
-          <w:lang w:val="fr-FR"/>
+          <w:rFonts w:ascii="Arial" w:hAnsi="Arial"/>
+          <w:sz w:val="24"/>
+          <w:szCs w:val="24"/>
         </w:rPr>
         <w:t>é</w:t>
       </w:r>
@@ -637,18 +609,14 @@
           <w:rFonts w:ascii="Arial" w:hAnsi="Arial"/>
           <w:sz w:val="24"/>
           <w:szCs w:val="24"/>
-          <w:rtl w:val="0"/>
-          <w:lang w:val="fr-FR"/>
         </w:rPr>
         <w:t>el et celle que l</w:t>
       </w:r>
       <w:r>
         <w:rPr>
-          <w:rFonts w:ascii="Arial" w:hAnsi="Arial" w:hint="default"/>
-          <w:sz w:val="24"/>
-          <w:szCs w:val="24"/>
-          <w:rtl w:val="0"/>
-          <w:lang w:val="fr-FR"/>
+          <w:rFonts w:ascii="Arial" w:hAnsi="Arial"/>
+          <w:sz w:val="24"/>
+          <w:szCs w:val="24"/>
         </w:rPr>
         <w:t>’</w:t>
       </w:r>
@@ -657,18 +625,14 @@
           <w:rFonts w:ascii="Arial" w:hAnsi="Arial"/>
           <w:sz w:val="24"/>
           <w:szCs w:val="24"/>
-          <w:rtl w:val="0"/>
-          <w:lang w:val="fr-FR"/>
         </w:rPr>
         <w:t>on peut consulter et analyser pour une date ou une p</w:t>
       </w:r>
       <w:r>
         <w:rPr>
-          <w:rFonts w:ascii="Arial" w:hAnsi="Arial" w:hint="default"/>
-          <w:sz w:val="24"/>
-          <w:szCs w:val="24"/>
-          <w:rtl w:val="0"/>
-          <w:lang w:val="fr-FR"/>
+          <w:rFonts w:ascii="Arial" w:hAnsi="Arial"/>
+          <w:sz w:val="24"/>
+          <w:szCs w:val="24"/>
         </w:rPr>
         <w:t>é</w:t>
       </w:r>
@@ -677,18 +641,14 @@
           <w:rFonts w:ascii="Arial" w:hAnsi="Arial"/>
           <w:sz w:val="24"/>
           <w:szCs w:val="24"/>
-          <w:rtl w:val="0"/>
-          <w:lang w:val="fr-FR"/>
         </w:rPr>
         <w:t>riode donn</w:t>
       </w:r>
       <w:r>
         <w:rPr>
-          <w:rFonts w:ascii="Arial" w:hAnsi="Arial" w:hint="default"/>
-          <w:sz w:val="24"/>
-          <w:szCs w:val="24"/>
-          <w:rtl w:val="0"/>
-          <w:lang w:val="fr-FR"/>
+          <w:rFonts w:ascii="Arial" w:hAnsi="Arial"/>
+          <w:sz w:val="24"/>
+          <w:szCs w:val="24"/>
         </w:rPr>
         <w:t>é</w:t>
       </w:r>
@@ -697,18 +657,14 @@
           <w:rFonts w:ascii="Arial" w:hAnsi="Arial"/>
           <w:sz w:val="24"/>
           <w:szCs w:val="24"/>
-          <w:rtl w:val="0"/>
-          <w:lang w:val="fr-FR"/>
         </w:rPr>
         <w:t>e. Cette fonctionnalit</w:t>
       </w:r>
       <w:r>
         <w:rPr>
-          <w:rFonts w:ascii="Arial" w:hAnsi="Arial" w:hint="default"/>
-          <w:sz w:val="24"/>
-          <w:szCs w:val="24"/>
-          <w:rtl w:val="0"/>
-          <w:lang w:val="fr-FR"/>
+          <w:rFonts w:ascii="Arial" w:hAnsi="Arial"/>
+          <w:sz w:val="24"/>
+          <w:szCs w:val="24"/>
         </w:rPr>
         <w:t xml:space="preserve">é </w:t>
       </w:r>
@@ -717,18 +673,14 @@
           <w:rFonts w:ascii="Arial" w:hAnsi="Arial"/>
           <w:sz w:val="24"/>
           <w:szCs w:val="24"/>
-          <w:rtl w:val="0"/>
-          <w:lang w:val="fr-FR"/>
         </w:rPr>
         <w:t>sera accessible par le Directeur ou bien la secr</w:t>
       </w:r>
       <w:r>
         <w:rPr>
-          <w:rFonts w:ascii="Arial" w:hAnsi="Arial" w:hint="default"/>
-          <w:sz w:val="24"/>
-          <w:szCs w:val="24"/>
-          <w:rtl w:val="0"/>
-          <w:lang w:val="fr-FR"/>
+          <w:rFonts w:ascii="Arial" w:hAnsi="Arial"/>
+          <w:sz w:val="24"/>
+          <w:szCs w:val="24"/>
         </w:rPr>
         <w:t>é</w:t>
       </w:r>
@@ -737,15 +689,59 @@
           <w:rFonts w:ascii="Arial" w:hAnsi="Arial"/>
           <w:sz w:val="24"/>
           <w:szCs w:val="24"/>
-          <w:rtl w:val="0"/>
-          <w:lang w:val="fr-FR"/>
         </w:rPr>
         <w:t>taire.</w:t>
+      </w:r>
+      <w:r>
+        <w:rPr>
+          <w:rFonts w:ascii="Arial" w:hAnsi="Arial"/>
+          <w:sz w:val="24"/>
+          <w:szCs w:val="24"/>
+        </w:rPr>
+        <w:t xml:space="preserve"> Nous </w:t>
+      </w:r>
+      <w:proofErr w:type="spellStart"/>
+      <w:proofErr w:type="gramStart"/>
+      <w:r>
+        <w:rPr>
+          <w:rFonts w:ascii="Arial" w:hAnsi="Arial"/>
+          <w:sz w:val="24"/>
+          <w:szCs w:val="24"/>
+        </w:rPr>
+        <w:t>pourront</w:t>
+      </w:r>
+      <w:proofErr w:type="spellEnd"/>
+      <w:proofErr w:type="gramEnd"/>
+      <w:r>
+        <w:rPr>
+          <w:rFonts w:ascii="Arial" w:hAnsi="Arial"/>
+          <w:sz w:val="24"/>
+          <w:szCs w:val="24"/>
+        </w:rPr>
+        <w:t xml:space="preserve"> par accéder ailleurs à la recherche d’un client par le menu de gestion des clients. Ainsi nous pourront connaitre si </w:t>
+      </w:r>
+      <w:proofErr w:type="gramStart"/>
+      <w:r>
+        <w:rPr>
+          <w:rFonts w:ascii="Arial" w:hAnsi="Arial"/>
+          <w:sz w:val="24"/>
+          <w:szCs w:val="24"/>
+        </w:rPr>
+        <w:t>souhaité</w:t>
+      </w:r>
+      <w:proofErr w:type="gramEnd"/>
+      <w:r>
+        <w:rPr>
+          <w:rFonts w:ascii="Arial" w:hAnsi="Arial"/>
+          <w:sz w:val="24"/>
+          <w:szCs w:val="24"/>
+        </w:rPr>
+        <w:t xml:space="preserve"> le informations d’un client en particulier. </w:t>
       </w:r>
     </w:p>
     <w:p>
       <w:pPr>
-        <w:pStyle w:val="Par défaut"/>
+        <w:pStyle w:val="Pardfaut"/>
         <w:tabs>
           <w:tab w:val="left" w:pos="708"/>
           <w:tab w:val="left" w:pos="1416"/>
@@ -761,20 +757,20 @@
           <w:tab w:val="left" w:pos="8496"/>
           <w:tab w:val="left" w:pos="9204"/>
         </w:tabs>
-        <w:bidi w:val="0"/>
-        <w:ind w:left="576" w:right="232" w:firstLine="0"/>
+        <w:ind w:left="576" w:right="232"/>
         <w:jc w:val="both"/>
         <w:rPr>
-          <w:rFonts w:ascii="Arial" w:cs="Arial" w:hAnsi="Arial" w:eastAsia="Arial"/>
-          <w:sz w:val="24"/>
-          <w:szCs w:val="24"/>
-          <w:rtl w:val="0"/>
+          <w:rFonts w:ascii="Arial" w:eastAsia="Arial" w:hAnsi="Arial" w:cs="Arial"/>
+          <w:sz w:val="24"/>
+          <w:szCs w:val="24"/>
         </w:rPr>
       </w:pPr>
+      <w:bookmarkStart w:id="0" w:name="_GoBack"/>
+      <w:bookmarkEnd w:id="0"/>
     </w:p>
     <w:p>
       <w:pPr>
-        <w:pStyle w:val="Par défaut"/>
+        <w:pStyle w:val="Pardfaut"/>
         <w:tabs>
           <w:tab w:val="left" w:pos="708"/>
           <w:tab w:val="left" w:pos="1416"/>
@@ -790,20 +786,18 @@
           <w:tab w:val="left" w:pos="8496"/>
           <w:tab w:val="left" w:pos="9204"/>
         </w:tabs>
-        <w:bidi w:val="0"/>
-        <w:ind w:left="576" w:right="232" w:firstLine="0"/>
+        <w:ind w:left="576" w:right="232"/>
         <w:jc w:val="both"/>
         <w:rPr>
-          <w:rFonts w:ascii="Arial" w:cs="Arial" w:hAnsi="Arial" w:eastAsia="Arial"/>
-          <w:sz w:val="24"/>
-          <w:szCs w:val="24"/>
-          <w:rtl w:val="0"/>
+          <w:rFonts w:ascii="Arial" w:eastAsia="Arial" w:hAnsi="Arial" w:cs="Arial"/>
+          <w:sz w:val="24"/>
+          <w:szCs w:val="24"/>
         </w:rPr>
       </w:pPr>
     </w:p>
     <w:p>
       <w:pPr>
-        <w:pStyle w:val="Par défaut"/>
+        <w:pStyle w:val="Pardfaut"/>
         <w:tabs>
           <w:tab w:val="left" w:pos="708"/>
           <w:tab w:val="left" w:pos="1416"/>
@@ -819,15 +813,13 @@
           <w:tab w:val="left" w:pos="8496"/>
           <w:tab w:val="left" w:pos="9204"/>
         </w:tabs>
-        <w:bidi w:val="0"/>
-        <w:ind w:left="576" w:right="232" w:firstLine="0"/>
+        <w:ind w:left="576" w:right="232"/>
         <w:jc w:val="both"/>
         <w:rPr>
           <w:rStyle w:val="Aucune"/>
-          <w:rFonts w:ascii="Arial" w:cs="Arial" w:hAnsi="Arial" w:eastAsia="Arial"/>
-          <w:sz w:val="24"/>
-          <w:szCs w:val="24"/>
-          <w:rtl w:val="0"/>
+          <w:rFonts w:ascii="Arial" w:eastAsia="Arial" w:hAnsi="Arial" w:cs="Arial"/>
+          <w:sz w:val="24"/>
+          <w:szCs w:val="24"/>
         </w:rPr>
       </w:pPr>
       <w:r>
@@ -836,10 +828,8 @@
           <w:rFonts w:ascii="Arial" w:hAnsi="Arial"/>
           <w:sz w:val="24"/>
           <w:szCs w:val="24"/>
-          <w:rtl w:val="0"/>
-          <w:lang w:val="fr-FR"/>
-        </w:rPr>
-        <w:t xml:space="preserve">-Use Case : </w:t>
+        </w:rPr>
+        <w:t>-Use Case : Cr</w:t>
       </w:r>
       <w:r>
         <w:rPr>
@@ -847,37 +837,22 @@
           <w:rFonts w:ascii="Arial" w:hAnsi="Arial"/>
           <w:sz w:val="24"/>
           <w:szCs w:val="24"/>
-          <w:rtl w:val="0"/>
-          <w:lang w:val="fr-FR"/>
-        </w:rPr>
-        <w:t>Cr</w:t>
+        </w:rPr>
+        <w:t>é</w:t>
       </w:r>
       <w:r>
         <w:rPr>
           <w:rStyle w:val="Aucune"/>
-          <w:rFonts w:ascii="Arial" w:hAnsi="Arial" w:hint="default"/>
-          <w:sz w:val="24"/>
-          <w:szCs w:val="24"/>
-          <w:rtl w:val="0"/>
-          <w:lang w:val="fr-FR"/>
-        </w:rPr>
-        <w:t>é</w:t>
-      </w:r>
-      <w:r>
-        <w:rPr>
-          <w:rStyle w:val="Aucune"/>
-          <w:rFonts w:ascii="Arial" w:hAnsi="Arial"/>
-          <w:sz w:val="24"/>
-          <w:szCs w:val="24"/>
-          <w:rtl w:val="0"/>
-          <w:lang w:val="fr-FR"/>
+          <w:rFonts w:ascii="Arial" w:hAnsi="Arial"/>
+          <w:sz w:val="24"/>
+          <w:szCs w:val="24"/>
         </w:rPr>
         <w:t>er un client (site)</w:t>
       </w:r>
     </w:p>
     <w:p>
       <w:pPr>
-        <w:pStyle w:val="Par défaut"/>
+        <w:pStyle w:val="Pardfaut"/>
         <w:tabs>
           <w:tab w:val="left" w:pos="708"/>
           <w:tab w:val="left" w:pos="1416"/>
@@ -893,14 +868,12 @@
           <w:tab w:val="left" w:pos="8496"/>
           <w:tab w:val="left" w:pos="9204"/>
         </w:tabs>
-        <w:bidi w:val="0"/>
-        <w:ind w:left="576" w:right="232" w:firstLine="0"/>
+        <w:ind w:left="576" w:right="232"/>
         <w:jc w:val="both"/>
         <w:rPr>
-          <w:rFonts w:ascii="Arial" w:cs="Arial" w:hAnsi="Arial" w:eastAsia="Arial"/>
-          <w:sz w:val="24"/>
-          <w:szCs w:val="24"/>
-          <w:rtl w:val="0"/>
+          <w:rFonts w:ascii="Arial" w:eastAsia="Arial" w:hAnsi="Arial" w:cs="Arial"/>
+          <w:sz w:val="24"/>
+          <w:szCs w:val="24"/>
         </w:rPr>
       </w:pPr>
       <w:r>
@@ -908,15 +881,13 @@
           <w:rFonts w:ascii="Arial" w:hAnsi="Arial"/>
           <w:sz w:val="24"/>
           <w:szCs w:val="24"/>
-          <w:rtl w:val="0"/>
-          <w:lang w:val="fr-FR"/>
         </w:rPr>
         <w:t xml:space="preserve">1.1 Description </w:t>
       </w:r>
     </w:p>
     <w:p>
       <w:pPr>
-        <w:pStyle w:val="Par défaut"/>
+        <w:pStyle w:val="Pardfaut"/>
         <w:tabs>
           <w:tab w:val="left" w:pos="708"/>
           <w:tab w:val="left" w:pos="1416"/>
@@ -932,14 +903,12 @@
           <w:tab w:val="left" w:pos="8496"/>
           <w:tab w:val="left" w:pos="9204"/>
         </w:tabs>
-        <w:bidi w:val="0"/>
-        <w:ind w:left="576" w:right="232" w:firstLine="0"/>
+        <w:ind w:left="576" w:right="232"/>
         <w:jc w:val="both"/>
         <w:rPr>
-          <w:rFonts w:ascii="Arial" w:cs="Arial" w:hAnsi="Arial" w:eastAsia="Arial"/>
-          <w:sz w:val="24"/>
-          <w:szCs w:val="24"/>
-          <w:rtl w:val="0"/>
+          <w:rFonts w:ascii="Arial" w:eastAsia="Arial" w:hAnsi="Arial" w:cs="Arial"/>
+          <w:sz w:val="24"/>
+          <w:szCs w:val="24"/>
         </w:rPr>
       </w:pPr>
       <w:r>
@@ -947,28 +916,14 @@
           <w:rFonts w:ascii="Arial" w:hAnsi="Arial"/>
           <w:sz w:val="24"/>
           <w:szCs w:val="24"/>
-          <w:rtl w:val="0"/>
-          <w:lang w:val="fr-FR"/>
-        </w:rPr>
-        <w:t>Ce Use</w:t>
-      </w:r>
-      <w:r>
-        <w:rPr>
-          <w:rFonts w:ascii="Arial" w:hAnsi="Arial"/>
-          <w:sz w:val="24"/>
-          <w:szCs w:val="24"/>
-          <w:rtl w:val="0"/>
-          <w:lang w:val="fr-FR"/>
-        </w:rPr>
-        <w:t xml:space="preserve"> Case permet de consulter les statistiques temps r</w:t>
-      </w:r>
-      <w:r>
-        <w:rPr>
-          <w:rFonts w:ascii="Arial" w:hAnsi="Arial" w:hint="default"/>
-          <w:sz w:val="24"/>
-          <w:szCs w:val="24"/>
-          <w:rtl w:val="0"/>
-          <w:lang w:val="fr-FR"/>
+        </w:rPr>
+        <w:t>Ce Use Case permet de consulter les statistiques temps r</w:t>
+      </w:r>
+      <w:r>
+        <w:rPr>
+          <w:rFonts w:ascii="Arial" w:hAnsi="Arial"/>
+          <w:sz w:val="24"/>
+          <w:szCs w:val="24"/>
         </w:rPr>
         <w:t>é</w:t>
       </w:r>
@@ -977,18 +932,14 @@
           <w:rFonts w:ascii="Arial" w:hAnsi="Arial"/>
           <w:sz w:val="24"/>
           <w:szCs w:val="24"/>
-          <w:rtl w:val="0"/>
-          <w:lang w:val="fr-FR"/>
         </w:rPr>
         <w:t>el mais aussi pour une p</w:t>
       </w:r>
       <w:r>
         <w:rPr>
-          <w:rFonts w:ascii="Arial" w:hAnsi="Arial" w:hint="default"/>
-          <w:sz w:val="24"/>
-          <w:szCs w:val="24"/>
-          <w:rtl w:val="0"/>
-          <w:lang w:val="fr-FR"/>
+          <w:rFonts w:ascii="Arial" w:hAnsi="Arial"/>
+          <w:sz w:val="24"/>
+          <w:szCs w:val="24"/>
         </w:rPr>
         <w:t>é</w:t>
       </w:r>
@@ -997,18 +948,14 @@
           <w:rFonts w:ascii="Arial" w:hAnsi="Arial"/>
           <w:sz w:val="24"/>
           <w:szCs w:val="24"/>
-          <w:rtl w:val="0"/>
-          <w:lang w:val="fr-FR"/>
         </w:rPr>
         <w:t>riode donn</w:t>
       </w:r>
       <w:r>
         <w:rPr>
-          <w:rFonts w:ascii="Arial" w:hAnsi="Arial" w:hint="default"/>
-          <w:sz w:val="24"/>
-          <w:szCs w:val="24"/>
-          <w:rtl w:val="0"/>
-          <w:lang w:val="fr-FR"/>
+          <w:rFonts w:ascii="Arial" w:hAnsi="Arial"/>
+          <w:sz w:val="24"/>
+          <w:szCs w:val="24"/>
         </w:rPr>
         <w:t>é</w:t>
       </w:r>
@@ -1017,15 +964,13 @@
           <w:rFonts w:ascii="Arial" w:hAnsi="Arial"/>
           <w:sz w:val="24"/>
           <w:szCs w:val="24"/>
-          <w:rtl w:val="0"/>
-          <w:lang w:val="fr-FR"/>
         </w:rPr>
         <w:t xml:space="preserve">e. </w:t>
       </w:r>
     </w:p>
     <w:p>
       <w:pPr>
-        <w:pStyle w:val="Par défaut"/>
+        <w:pStyle w:val="Pardfaut"/>
         <w:tabs>
           <w:tab w:val="left" w:pos="708"/>
           <w:tab w:val="left" w:pos="1416"/>
@@ -1041,20 +986,18 @@
           <w:tab w:val="left" w:pos="8496"/>
           <w:tab w:val="left" w:pos="9204"/>
         </w:tabs>
-        <w:bidi w:val="0"/>
-        <w:ind w:left="576" w:right="232" w:firstLine="0"/>
+        <w:ind w:left="576" w:right="232"/>
         <w:jc w:val="both"/>
         <w:rPr>
-          <w:rFonts w:ascii="Arial" w:cs="Arial" w:hAnsi="Arial" w:eastAsia="Arial"/>
-          <w:sz w:val="24"/>
-          <w:szCs w:val="24"/>
-          <w:rtl w:val="0"/>
+          <w:rFonts w:ascii="Arial" w:eastAsia="Arial" w:hAnsi="Arial" w:cs="Arial"/>
+          <w:sz w:val="24"/>
+          <w:szCs w:val="24"/>
         </w:rPr>
       </w:pPr>
     </w:p>
     <w:p>
       <w:pPr>
-        <w:pStyle w:val="Par défaut"/>
+        <w:pStyle w:val="Pardfaut"/>
         <w:tabs>
           <w:tab w:val="left" w:pos="708"/>
           <w:tab w:val="left" w:pos="1416"/>
@@ -1070,14 +1013,12 @@
           <w:tab w:val="left" w:pos="8496"/>
           <w:tab w:val="left" w:pos="9204"/>
         </w:tabs>
-        <w:bidi w:val="0"/>
-        <w:ind w:left="576" w:right="232" w:firstLine="0"/>
+        <w:ind w:left="576" w:right="232"/>
         <w:jc w:val="both"/>
         <w:rPr>
-          <w:rFonts w:ascii="Arial" w:cs="Arial" w:hAnsi="Arial" w:eastAsia="Arial"/>
-          <w:sz w:val="24"/>
-          <w:szCs w:val="24"/>
-          <w:rtl w:val="0"/>
+          <w:rFonts w:ascii="Arial" w:eastAsia="Arial" w:hAnsi="Arial" w:cs="Arial"/>
+          <w:sz w:val="24"/>
+          <w:szCs w:val="24"/>
         </w:rPr>
       </w:pPr>
       <w:r>
@@ -1085,17 +1026,14 @@
           <w:rFonts w:ascii="Arial" w:hAnsi="Arial"/>
           <w:sz w:val="24"/>
           <w:szCs w:val="24"/>
-          <w:rtl w:val="0"/>
         </w:rPr>
         <w:t>1.2 Flot d</w:t>
       </w:r>
       <w:r>
         <w:rPr>
-          <w:rFonts w:ascii="Arial" w:hAnsi="Arial" w:hint="default"/>
-          <w:sz w:val="24"/>
-          <w:szCs w:val="24"/>
-          <w:rtl w:val="0"/>
-          <w:lang w:val="fr-FR"/>
+          <w:rFonts w:ascii="Arial" w:hAnsi="Arial"/>
+          <w:sz w:val="24"/>
+          <w:szCs w:val="24"/>
         </w:rPr>
         <w:t>’é</w:t>
       </w:r>
@@ -1104,17 +1042,14 @@
           <w:rFonts w:ascii="Arial" w:hAnsi="Arial"/>
           <w:sz w:val="24"/>
           <w:szCs w:val="24"/>
-          <w:rtl w:val="0"/>
         </w:rPr>
         <w:t>v</w:t>
       </w:r>
       <w:r>
         <w:rPr>
-          <w:rFonts w:ascii="Arial" w:hAnsi="Arial" w:hint="default"/>
-          <w:sz w:val="24"/>
-          <w:szCs w:val="24"/>
-          <w:rtl w:val="0"/>
-          <w:lang w:val="fr-FR"/>
+          <w:rFonts w:ascii="Arial" w:hAnsi="Arial"/>
+          <w:sz w:val="24"/>
+          <w:szCs w:val="24"/>
         </w:rPr>
         <w:t>é</w:t>
       </w:r>
@@ -1123,28 +1058,23 @@
           <w:rFonts w:ascii="Arial" w:hAnsi="Arial"/>
           <w:sz w:val="24"/>
           <w:szCs w:val="24"/>
-          <w:rtl w:val="0"/>
-          <w:lang w:val="fr-FR"/>
         </w:rPr>
         <w:t xml:space="preserve">nements </w:t>
       </w:r>
     </w:p>
     <w:p>
       <w:pPr>
-        <w:pStyle w:val="Par défaut"/>
+        <w:pStyle w:val="Pardfaut"/>
         <w:numPr>
           <w:ilvl w:val="0"/>
           <w:numId w:val="2"/>
         </w:numPr>
-        <w:bidi w:val="0"/>
         <w:spacing w:before="240" w:line="276" w:lineRule="auto"/>
         <w:ind w:right="232"/>
-        <w:jc w:val="left"/>
-        <w:rPr>
-          <w:rFonts w:ascii="Arial" w:hAnsi="Arial"/>
-          <w:sz w:val="24"/>
-          <w:szCs w:val="24"/>
-          <w:rtl w:val="0"/>
+        <w:rPr>
+          <w:rFonts w:ascii="Arial" w:hAnsi="Arial"/>
+          <w:sz w:val="24"/>
+          <w:szCs w:val="24"/>
         </w:rPr>
       </w:pPr>
       <w:r>
@@ -1152,7 +1082,6 @@
           <w:rFonts w:ascii="Arial" w:hAnsi="Arial"/>
           <w:sz w:val="24"/>
           <w:szCs w:val="24"/>
-          <w:rtl w:val="0"/>
         </w:rPr>
         <w:t>L</w:t>
       </w:r>
@@ -1161,18 +1090,22 @@
           <w:rFonts w:ascii="Arial" w:hAnsi="Arial"/>
           <w:sz w:val="24"/>
           <w:szCs w:val="24"/>
-          <w:rtl w:val="0"/>
-          <w:lang w:val="fr-FR"/>
-        </w:rPr>
-        <w:t>a personne se connecte au service concern</w:t>
-      </w:r>
-      <w:r>
-        <w:rPr>
-          <w:rFonts w:ascii="Arial" w:hAnsi="Arial" w:hint="default"/>
-          <w:sz w:val="24"/>
-          <w:szCs w:val="24"/>
-          <w:rtl w:val="0"/>
-          <w:lang w:val="fr-FR"/>
+        </w:rPr>
+        <w:t xml:space="preserve">a personne se </w:t>
+      </w:r>
+      <w:r>
+        <w:rPr>
+          <w:rFonts w:ascii="Arial" w:hAnsi="Arial"/>
+          <w:sz w:val="24"/>
+          <w:szCs w:val="24"/>
+        </w:rPr>
+        <w:t>connecte au service concern</w:t>
+      </w:r>
+      <w:r>
+        <w:rPr>
+          <w:rFonts w:ascii="Arial" w:hAnsi="Arial"/>
+          <w:sz w:val="24"/>
+          <w:szCs w:val="24"/>
         </w:rPr>
         <w:t>é</w:t>
       </w:r>
@@ -1181,29 +1114,23 @@
           <w:rFonts w:ascii="Arial" w:hAnsi="Arial"/>
           <w:sz w:val="24"/>
           <w:szCs w:val="24"/>
-          <w:rtl w:val="0"/>
-          <w:lang w:val="fr-FR"/>
         </w:rPr>
         <w:t>.</w:t>
       </w:r>
     </w:p>
     <w:p>
       <w:pPr>
-        <w:pStyle w:val="Par défaut"/>
+        <w:pStyle w:val="Pardfaut"/>
         <w:numPr>
           <w:ilvl w:val="0"/>
           <w:numId w:val="2"/>
         </w:numPr>
-        <w:bidi w:val="0"/>
         <w:spacing w:line="276" w:lineRule="auto"/>
         <w:ind w:right="232"/>
-        <w:jc w:val="left"/>
-        <w:rPr>
-          <w:rFonts w:ascii="Arial" w:hAnsi="Arial"/>
-          <w:sz w:val="24"/>
-          <w:szCs w:val="24"/>
-          <w:rtl w:val="0"/>
-          <w:lang w:val="fr-FR"/>
+        <w:rPr>
+          <w:rFonts w:ascii="Arial" w:hAnsi="Arial"/>
+          <w:sz w:val="24"/>
+          <w:szCs w:val="24"/>
         </w:rPr>
       </w:pPr>
       <w:r>
@@ -1211,18 +1138,14 @@
           <w:rFonts w:ascii="Arial" w:hAnsi="Arial"/>
           <w:sz w:val="24"/>
           <w:szCs w:val="24"/>
-          <w:rtl w:val="0"/>
-          <w:lang w:val="fr-FR"/>
         </w:rPr>
         <w:t>La personne saisie les crit</w:t>
       </w:r>
       <w:r>
         <w:rPr>
-          <w:rFonts w:ascii="Arial" w:hAnsi="Arial" w:hint="default"/>
-          <w:sz w:val="24"/>
-          <w:szCs w:val="24"/>
-          <w:rtl w:val="0"/>
-          <w:lang w:val="fr-FR"/>
+          <w:rFonts w:ascii="Arial" w:hAnsi="Arial"/>
+          <w:sz w:val="24"/>
+          <w:szCs w:val="24"/>
         </w:rPr>
         <w:t>è</w:t>
       </w:r>
@@ -1231,29 +1154,23 @@
           <w:rFonts w:ascii="Arial" w:hAnsi="Arial"/>
           <w:sz w:val="24"/>
           <w:szCs w:val="24"/>
-          <w:rtl w:val="0"/>
-          <w:lang w:val="fr-FR"/>
         </w:rPr>
         <w:t xml:space="preserve">res quelle souhaite visualiser. </w:t>
       </w:r>
     </w:p>
     <w:p>
       <w:pPr>
-        <w:pStyle w:val="Par défaut"/>
+        <w:pStyle w:val="Pardfaut"/>
         <w:numPr>
           <w:ilvl w:val="0"/>
           <w:numId w:val="2"/>
         </w:numPr>
-        <w:bidi w:val="0"/>
         <w:spacing w:line="276" w:lineRule="auto"/>
         <w:ind w:right="232"/>
-        <w:jc w:val="left"/>
-        <w:rPr>
-          <w:rFonts w:ascii="Arial" w:hAnsi="Arial"/>
-          <w:sz w:val="24"/>
-          <w:szCs w:val="24"/>
-          <w:rtl w:val="0"/>
-          <w:lang w:val="fr-FR"/>
+        <w:rPr>
+          <w:rFonts w:ascii="Arial" w:hAnsi="Arial"/>
+          <w:sz w:val="24"/>
+          <w:szCs w:val="24"/>
         </w:rPr>
       </w:pPr>
       <w:r>
@@ -1261,18 +1178,14 @@
           <w:rFonts w:ascii="Arial" w:hAnsi="Arial"/>
           <w:sz w:val="24"/>
           <w:szCs w:val="24"/>
-          <w:rtl w:val="0"/>
-          <w:lang w:val="fr-FR"/>
         </w:rPr>
         <w:t>Les graphiques relatifs aux crit</w:t>
       </w:r>
       <w:r>
         <w:rPr>
-          <w:rFonts w:ascii="Arial" w:hAnsi="Arial" w:hint="default"/>
-          <w:sz w:val="24"/>
-          <w:szCs w:val="24"/>
-          <w:rtl w:val="0"/>
-          <w:lang w:val="fr-FR"/>
+          <w:rFonts w:ascii="Arial" w:hAnsi="Arial"/>
+          <w:sz w:val="24"/>
+          <w:szCs w:val="24"/>
         </w:rPr>
         <w:t>è</w:t>
       </w:r>
@@ -1281,18 +1194,14 @@
           <w:rFonts w:ascii="Arial" w:hAnsi="Arial"/>
           <w:sz w:val="24"/>
           <w:szCs w:val="24"/>
-          <w:rtl w:val="0"/>
-          <w:lang w:val="fr-FR"/>
         </w:rPr>
         <w:t>res s</w:t>
       </w:r>
       <w:r>
         <w:rPr>
-          <w:rFonts w:ascii="Arial" w:hAnsi="Arial" w:hint="default"/>
-          <w:sz w:val="24"/>
-          <w:szCs w:val="24"/>
-          <w:rtl w:val="0"/>
-          <w:lang w:val="fr-FR"/>
+          <w:rFonts w:ascii="Arial" w:hAnsi="Arial"/>
+          <w:sz w:val="24"/>
+          <w:szCs w:val="24"/>
         </w:rPr>
         <w:t>’</w:t>
       </w:r>
@@ -1301,15 +1210,13 @@
           <w:rFonts w:ascii="Arial" w:hAnsi="Arial"/>
           <w:sz w:val="24"/>
           <w:szCs w:val="24"/>
-          <w:rtl w:val="0"/>
-          <w:lang w:val="fr-FR"/>
         </w:rPr>
         <w:t xml:space="preserve">affichent. </w:t>
       </w:r>
     </w:p>
     <w:p>
       <w:pPr>
-        <w:pStyle w:val="Par défaut"/>
+        <w:pStyle w:val="Pardfaut"/>
         <w:tabs>
           <w:tab w:val="left" w:pos="708"/>
           <w:tab w:val="left" w:pos="1416"/>
@@ -1325,20 +1232,18 @@
           <w:tab w:val="left" w:pos="8496"/>
           <w:tab w:val="left" w:pos="9204"/>
         </w:tabs>
-        <w:bidi w:val="0"/>
-        <w:ind w:left="576" w:right="232" w:firstLine="0"/>
+        <w:ind w:left="576" w:right="232"/>
         <w:jc w:val="both"/>
         <w:rPr>
-          <w:rFonts w:ascii="Arial" w:cs="Arial" w:hAnsi="Arial" w:eastAsia="Arial"/>
-          <w:sz w:val="24"/>
-          <w:szCs w:val="24"/>
-          <w:rtl w:val="0"/>
+          <w:rFonts w:ascii="Arial" w:eastAsia="Arial" w:hAnsi="Arial" w:cs="Arial"/>
+          <w:sz w:val="24"/>
+          <w:szCs w:val="24"/>
         </w:rPr>
       </w:pPr>
     </w:p>
     <w:p>
       <w:pPr>
-        <w:pStyle w:val="Par défaut"/>
+        <w:pStyle w:val="Pardfaut"/>
         <w:tabs>
           <w:tab w:val="left" w:pos="708"/>
           <w:tab w:val="left" w:pos="1416"/>
@@ -1354,14 +1259,12 @@
           <w:tab w:val="left" w:pos="8496"/>
           <w:tab w:val="left" w:pos="9204"/>
         </w:tabs>
-        <w:bidi w:val="0"/>
-        <w:ind w:left="576" w:right="232" w:firstLine="0"/>
+        <w:ind w:left="576" w:right="232"/>
         <w:jc w:val="both"/>
         <w:rPr>
-          <w:rFonts w:ascii="Arial" w:cs="Arial" w:hAnsi="Arial" w:eastAsia="Arial"/>
-          <w:sz w:val="24"/>
-          <w:szCs w:val="24"/>
-          <w:rtl w:val="0"/>
+          <w:rFonts w:ascii="Arial" w:eastAsia="Arial" w:hAnsi="Arial" w:cs="Arial"/>
+          <w:sz w:val="24"/>
+          <w:szCs w:val="24"/>
         </w:rPr>
       </w:pPr>
       <w:r>
@@ -1369,18 +1272,14 @@
           <w:rFonts w:ascii="Arial" w:hAnsi="Arial"/>
           <w:sz w:val="24"/>
           <w:szCs w:val="24"/>
-          <w:rtl w:val="0"/>
-          <w:lang w:val="fr-FR"/>
         </w:rPr>
         <w:t>1.3 Exigences particuli</w:t>
       </w:r>
       <w:r>
         <w:rPr>
-          <w:rFonts w:ascii="Arial" w:hAnsi="Arial" w:hint="default"/>
-          <w:sz w:val="24"/>
-          <w:szCs w:val="24"/>
-          <w:rtl w:val="0"/>
-          <w:lang w:val="fr-FR"/>
+          <w:rFonts w:ascii="Arial" w:hAnsi="Arial"/>
+          <w:sz w:val="24"/>
+          <w:szCs w:val="24"/>
         </w:rPr>
         <w:t>è</w:t>
       </w:r>
@@ -1389,28 +1288,23 @@
           <w:rFonts w:ascii="Arial" w:hAnsi="Arial"/>
           <w:sz w:val="24"/>
           <w:szCs w:val="24"/>
-          <w:rtl w:val="0"/>
-          <w:lang w:val="fr-FR"/>
         </w:rPr>
         <w:t xml:space="preserve">res / fonctionnelles : </w:t>
       </w:r>
     </w:p>
     <w:p>
       <w:pPr>
-        <w:pStyle w:val="Par défaut"/>
+        <w:pStyle w:val="Pardfaut"/>
         <w:numPr>
           <w:ilvl w:val="0"/>
           <w:numId w:val="3"/>
         </w:numPr>
-        <w:bidi w:val="0"/>
         <w:spacing w:before="240" w:line="276" w:lineRule="auto"/>
         <w:ind w:right="232"/>
-        <w:jc w:val="left"/>
-        <w:rPr>
-          <w:rFonts w:ascii="Arial" w:hAnsi="Arial"/>
-          <w:sz w:val="24"/>
-          <w:szCs w:val="24"/>
-          <w:rtl w:val="0"/>
+        <w:rPr>
+          <w:rFonts w:ascii="Arial" w:hAnsi="Arial"/>
+          <w:sz w:val="24"/>
+          <w:szCs w:val="24"/>
         </w:rPr>
       </w:pPr>
       <w:r>
@@ -1418,7 +1312,6 @@
           <w:rFonts w:ascii="Arial" w:hAnsi="Arial"/>
           <w:sz w:val="24"/>
           <w:szCs w:val="24"/>
-          <w:rtl w:val="0"/>
         </w:rPr>
         <w:t>L</w:t>
       </w:r>
@@ -1427,35 +1320,55 @@
           <w:rFonts w:ascii="Arial" w:hAnsi="Arial"/>
           <w:sz w:val="24"/>
           <w:szCs w:val="24"/>
-          <w:rtl w:val="0"/>
-          <w:lang w:val="fr-FR"/>
-        </w:rPr>
-        <w:t>es dates de visualisation ne peuvent aller au del</w:t>
-      </w:r>
-      <w:r>
-        <w:rPr>
-          <w:rFonts w:ascii="Arial" w:hAnsi="Arial" w:hint="default"/>
-          <w:sz w:val="24"/>
-          <w:szCs w:val="24"/>
-          <w:rtl w:val="0"/>
-          <w:lang w:val="fr-FR"/>
-        </w:rPr>
-        <w:t xml:space="preserve">à </w:t>
-      </w:r>
-      <w:r>
-        <w:rPr>
-          <w:rFonts w:ascii="Arial" w:hAnsi="Arial"/>
-          <w:sz w:val="24"/>
-          <w:szCs w:val="24"/>
-          <w:rtl w:val="0"/>
-          <w:lang w:val="fr-FR"/>
-        </w:rPr>
-        <w:t xml:space="preserve">de la date du jour.  </w:t>
+        </w:rPr>
+        <w:t xml:space="preserve">es dates de visualisation ne peuvent aller </w:t>
+      </w:r>
+      <w:proofErr w:type="spellStart"/>
+      <w:r>
+        <w:rPr>
+          <w:rFonts w:ascii="Arial" w:hAnsi="Arial"/>
+          <w:sz w:val="24"/>
+          <w:szCs w:val="24"/>
+        </w:rPr>
+        <w:t>au del</w:t>
+      </w:r>
+      <w:r>
+        <w:rPr>
+          <w:rFonts w:ascii="Arial" w:hAnsi="Arial"/>
+          <w:sz w:val="24"/>
+          <w:szCs w:val="24"/>
+        </w:rPr>
+        <w:t>à</w:t>
+      </w:r>
+      <w:proofErr w:type="spellEnd"/>
+      <w:r>
+        <w:rPr>
+          <w:rFonts w:ascii="Arial" w:hAnsi="Arial"/>
+          <w:sz w:val="24"/>
+          <w:szCs w:val="24"/>
+        </w:rPr>
+        <w:t xml:space="preserve"> </w:t>
+      </w:r>
+      <w:r>
+        <w:rPr>
+          <w:rFonts w:ascii="Arial" w:hAnsi="Arial"/>
+          <w:sz w:val="24"/>
+          <w:szCs w:val="24"/>
+        </w:rPr>
+        <w:t>de la date du</w:t>
+      </w:r>
+      <w:r>
+        <w:rPr>
+          <w:rFonts w:ascii="Arial" w:hAnsi="Arial"/>
+          <w:sz w:val="24"/>
+          <w:szCs w:val="24"/>
+        </w:rPr>
+        <w:t xml:space="preserve"> jour.  </w:t>
       </w:r>
     </w:p>
     <w:p>
       <w:pPr>
-        <w:pStyle w:val="Par défaut"/>
+        <w:pStyle w:val="Pardfaut"/>
         <w:tabs>
           <w:tab w:val="left" w:pos="708"/>
           <w:tab w:val="left" w:pos="1416"/>
@@ -1471,21 +1384,18 @@
           <w:tab w:val="left" w:pos="8496"/>
           <w:tab w:val="left" w:pos="9204"/>
         </w:tabs>
-        <w:bidi w:val="0"/>
         <w:spacing w:line="276" w:lineRule="auto"/>
         <w:ind w:left="1296" w:right="232" w:hanging="360"/>
-        <w:jc w:val="left"/>
-        <w:rPr>
-          <w:rFonts w:ascii="Arial" w:cs="Arial" w:hAnsi="Arial" w:eastAsia="Arial"/>
-          <w:sz w:val="24"/>
-          <w:szCs w:val="24"/>
-          <w:rtl w:val="0"/>
+        <w:rPr>
+          <w:rFonts w:ascii="Arial" w:eastAsia="Arial" w:hAnsi="Arial" w:cs="Arial"/>
+          <w:sz w:val="24"/>
+          <w:szCs w:val="24"/>
         </w:rPr>
       </w:pPr>
     </w:p>
     <w:p>
       <w:pPr>
-        <w:pStyle w:val="Par défaut"/>
+        <w:pStyle w:val="Pardfaut"/>
         <w:tabs>
           <w:tab w:val="left" w:pos="708"/>
           <w:tab w:val="left" w:pos="1416"/>
@@ -1501,21 +1411,18 @@
           <w:tab w:val="left" w:pos="8496"/>
           <w:tab w:val="left" w:pos="9204"/>
         </w:tabs>
-        <w:bidi w:val="0"/>
         <w:spacing w:line="276" w:lineRule="auto"/>
         <w:ind w:left="1296" w:right="232" w:hanging="360"/>
-        <w:jc w:val="left"/>
-        <w:rPr>
-          <w:rFonts w:ascii="Arial" w:cs="Arial" w:hAnsi="Arial" w:eastAsia="Arial"/>
-          <w:sz w:val="24"/>
-          <w:szCs w:val="24"/>
-          <w:rtl w:val="0"/>
+        <w:rPr>
+          <w:rFonts w:ascii="Arial" w:eastAsia="Arial" w:hAnsi="Arial" w:cs="Arial"/>
+          <w:sz w:val="24"/>
+          <w:szCs w:val="24"/>
         </w:rPr>
       </w:pPr>
     </w:p>
     <w:p>
       <w:pPr>
-        <w:pStyle w:val="Par défaut"/>
+        <w:pStyle w:val="Pardfaut"/>
         <w:tabs>
           <w:tab w:val="left" w:pos="708"/>
           <w:tab w:val="left" w:pos="1416"/>
@@ -1531,21 +1438,18 @@
           <w:tab w:val="left" w:pos="8496"/>
           <w:tab w:val="left" w:pos="9204"/>
         </w:tabs>
-        <w:bidi w:val="0"/>
         <w:spacing w:line="276" w:lineRule="auto"/>
         <w:ind w:left="1296" w:right="232" w:hanging="360"/>
-        <w:jc w:val="left"/>
-        <w:rPr>
-          <w:rFonts w:ascii="Arial" w:cs="Arial" w:hAnsi="Arial" w:eastAsia="Arial"/>
-          <w:sz w:val="24"/>
-          <w:szCs w:val="24"/>
-          <w:rtl w:val="0"/>
+        <w:rPr>
+          <w:rFonts w:ascii="Arial" w:eastAsia="Arial" w:hAnsi="Arial" w:cs="Arial"/>
+          <w:sz w:val="24"/>
+          <w:szCs w:val="24"/>
         </w:rPr>
       </w:pPr>
     </w:p>
     <w:p>
       <w:pPr>
-        <w:pStyle w:val="Par défaut"/>
+        <w:pStyle w:val="Pardfaut"/>
         <w:tabs>
           <w:tab w:val="left" w:pos="708"/>
           <w:tab w:val="left" w:pos="1416"/>
@@ -1561,27 +1465,23 @@
           <w:tab w:val="left" w:pos="8496"/>
           <w:tab w:val="left" w:pos="9204"/>
         </w:tabs>
-        <w:bidi w:val="0"/>
         <w:spacing w:line="276" w:lineRule="auto"/>
         <w:ind w:left="1296" w:right="232" w:hanging="360"/>
-        <w:jc w:val="left"/>
-        <w:rPr>
-          <w:rFonts w:ascii="Arial" w:cs="Arial" w:hAnsi="Arial" w:eastAsia="Arial"/>
-          <w:sz w:val="24"/>
-          <w:szCs w:val="24"/>
-          <w:rtl w:val="0"/>
+        <w:rPr>
+          <w:rFonts w:ascii="Arial" w:eastAsia="Arial" w:hAnsi="Arial" w:cs="Arial"/>
+          <w:sz w:val="24"/>
+          <w:szCs w:val="24"/>
         </w:rPr>
       </w:pPr>
     </w:p>
     <w:p>
       <w:pPr>
         <w:pStyle w:val="Corps"/>
-        <w:bidi w:val="0"/>
       </w:pPr>
     </w:p>
     <w:p>
       <w:pPr>
-        <w:pStyle w:val="Par défaut"/>
+        <w:pStyle w:val="Pardfaut"/>
         <w:tabs>
           <w:tab w:val="left" w:pos="708"/>
           <w:tab w:val="left" w:pos="1416"/>
@@ -1597,21 +1497,18 @@
           <w:tab w:val="left" w:pos="8496"/>
           <w:tab w:val="left" w:pos="9204"/>
         </w:tabs>
-        <w:bidi w:val="0"/>
         <w:spacing w:line="276" w:lineRule="auto"/>
         <w:ind w:left="1296" w:right="232" w:hanging="360"/>
-        <w:jc w:val="left"/>
-        <w:rPr>
-          <w:rFonts w:ascii="Arial" w:cs="Arial" w:hAnsi="Arial" w:eastAsia="Arial"/>
-          <w:sz w:val="24"/>
-          <w:szCs w:val="24"/>
-          <w:rtl w:val="0"/>
+        <w:rPr>
+          <w:rFonts w:ascii="Arial" w:eastAsia="Arial" w:hAnsi="Arial" w:cs="Arial"/>
+          <w:sz w:val="24"/>
+          <w:szCs w:val="24"/>
         </w:rPr>
       </w:pPr>
     </w:p>
     <w:p>
       <w:pPr>
-        <w:pStyle w:val="Par défaut"/>
+        <w:pStyle w:val="Pardfaut"/>
         <w:tabs>
           <w:tab w:val="left" w:pos="708"/>
           <w:tab w:val="left" w:pos="1416"/>
@@ -1627,21 +1524,18 @@
           <w:tab w:val="left" w:pos="8496"/>
           <w:tab w:val="left" w:pos="9204"/>
         </w:tabs>
-        <w:bidi w:val="0"/>
         <w:spacing w:line="276" w:lineRule="auto"/>
         <w:ind w:left="1296" w:right="232" w:hanging="360"/>
-        <w:jc w:val="left"/>
-        <w:rPr>
-          <w:rFonts w:ascii="Arial" w:cs="Arial" w:hAnsi="Arial" w:eastAsia="Arial"/>
-          <w:sz w:val="24"/>
-          <w:szCs w:val="24"/>
-          <w:rtl w:val="0"/>
+        <w:rPr>
+          <w:rFonts w:ascii="Arial" w:eastAsia="Arial" w:hAnsi="Arial" w:cs="Arial"/>
+          <w:sz w:val="24"/>
+          <w:szCs w:val="24"/>
         </w:rPr>
       </w:pPr>
     </w:p>
     <w:p>
       <w:pPr>
-        <w:pStyle w:val="Par défaut"/>
+        <w:pStyle w:val="Pardfaut"/>
         <w:tabs>
           <w:tab w:val="left" w:pos="708"/>
           <w:tab w:val="left" w:pos="1416"/>
@@ -1657,21 +1551,18 @@
           <w:tab w:val="left" w:pos="8496"/>
           <w:tab w:val="left" w:pos="9204"/>
         </w:tabs>
-        <w:bidi w:val="0"/>
         <w:spacing w:line="276" w:lineRule="auto"/>
         <w:ind w:left="1296" w:right="232" w:hanging="360"/>
-        <w:jc w:val="left"/>
-        <w:rPr>
-          <w:rFonts w:ascii="Arial" w:cs="Arial" w:hAnsi="Arial" w:eastAsia="Arial"/>
-          <w:sz w:val="24"/>
-          <w:szCs w:val="24"/>
-          <w:rtl w:val="0"/>
+        <w:rPr>
+          <w:rFonts w:ascii="Arial" w:eastAsia="Arial" w:hAnsi="Arial" w:cs="Arial"/>
+          <w:sz w:val="24"/>
+          <w:szCs w:val="24"/>
         </w:rPr>
       </w:pPr>
     </w:p>
     <w:p>
       <w:pPr>
-        <w:pStyle w:val="Par défaut"/>
+        <w:pStyle w:val="Pardfaut"/>
         <w:tabs>
           <w:tab w:val="left" w:pos="708"/>
           <w:tab w:val="left" w:pos="1416"/>
@@ -1687,21 +1578,18 @@
           <w:tab w:val="left" w:pos="8496"/>
           <w:tab w:val="left" w:pos="9204"/>
         </w:tabs>
-        <w:bidi w:val="0"/>
         <w:spacing w:line="276" w:lineRule="auto"/>
         <w:ind w:left="1296" w:right="232" w:hanging="360"/>
-        <w:jc w:val="left"/>
-        <w:rPr>
-          <w:rFonts w:ascii="Arial" w:cs="Arial" w:hAnsi="Arial" w:eastAsia="Arial"/>
-          <w:sz w:val="24"/>
-          <w:szCs w:val="24"/>
-          <w:rtl w:val="0"/>
+        <w:rPr>
+          <w:rFonts w:ascii="Arial" w:eastAsia="Arial" w:hAnsi="Arial" w:cs="Arial"/>
+          <w:sz w:val="24"/>
+          <w:szCs w:val="24"/>
         </w:rPr>
       </w:pPr>
     </w:p>
     <w:p>
       <w:pPr>
-        <w:pStyle w:val="Par défaut"/>
+        <w:pStyle w:val="Pardfaut"/>
         <w:tabs>
           <w:tab w:val="left" w:pos="708"/>
           <w:tab w:val="left" w:pos="1416"/>
@@ -1717,60 +1605,85 @@
           <w:tab w:val="left" w:pos="8496"/>
           <w:tab w:val="left" w:pos="9204"/>
         </w:tabs>
-        <w:bidi w:val="0"/>
         <w:spacing w:line="276" w:lineRule="auto"/>
         <w:ind w:left="1296" w:right="232" w:hanging="360"/>
-        <w:jc w:val="left"/>
-        <w:rPr>
-          <w:rtl w:val="0"/>
-        </w:rPr>
       </w:pPr>
-      <w:r>
-        <w:rPr>
-          <w:rFonts w:ascii="Arial" w:cs="Arial" w:hAnsi="Arial" w:eastAsia="Arial"/>
-          <w:sz w:val="24"/>
-          <w:szCs w:val="24"/>
-          <w:rtl w:val="0"/>
-        </w:rPr>
-      </w:r>
     </w:p>
     <w:sectPr>
-      <w:headerReference w:type="default" r:id="rId4"/>
-      <w:footerReference w:type="default" r:id="rId5"/>
-      <w:pgSz w:w="11906" w:h="16838" w:orient="portrait"/>
-      <w:pgMar w:top="1134" w:right="1134" w:bottom="1134" w:left="1134" w:header="709" w:footer="850"/>
-      <w:bidi w:val="0"/>
+      <w:headerReference w:type="default" r:id="rId7"/>
+      <w:footerReference w:type="default" r:id="rId8"/>
+      <w:pgSz w:w="11906" w:h="16838"/>
+      <w:pgMar w:top="1134" w:right="1134" w:bottom="1134" w:left="1134" w:header="709" w:footer="850" w:gutter="0"/>
+      <w:cols w:space="720"/>
     </w:sectPr>
   </w:body>
 </w:document>
 </file>
 
+<file path=word/endnotes.xml><?xml version="1.0" encoding="utf-8"?>
+<w:endnotes xmlns:wpc="http://schemas.microsoft.com/office/word/2010/wordprocessingCanvas" xmlns:cx="http://schemas.microsoft.com/office/drawing/2014/chartex" xmlns:cx1="http://schemas.microsoft.com/office/drawing/2015/9/8/chartex" xmlns:cx2="http://schemas.microsoft.com/office/drawing/2015/10/21/chartex" xmlns:cx3="http://schemas.microsoft.com/office/drawing/2016/5/9/chartex" xmlns:cx4="http://schemas.microsoft.com/office/drawing/2016/5/10/chartex" xmlns:cx5="http://schemas.microsoft.com/office/drawing/2016/5/11/chartex" xmlns:cx6="http://schemas.microsoft.com/office/drawing/2016/5/12/chartex" xmlns:cx7="http://schemas.microsoft.com/office/drawing/2016/5/13/chartex" xmlns:cx8="http://schemas.microsoft.com/office/drawing/2016/5/14/chartex" xmlns:mc="http://schemas.openxmlformats.org/markup-compatibility/2006" xmlns:aink="http://schemas.microsoft.com/office/drawing/2016/ink" xmlns:am3d="http://schemas.microsoft.com/office/drawing/2017/model3d" xmlns:o="urn:schemas-microsoft-com:office:office" xmlns:r="http://schemas.openxmlformats.org/officeDocument/2006/relationships" xmlns:m="http://schemas.openxmlformats.org/officeDocument/2006/math" xmlns:v="urn:schemas-microsoft-com:vml" xmlns:wp14="http://schemas.microsoft.com/office/word/2010/wordprocessingDrawing" xmlns:wp="http://schemas.openxmlformats.org/drawingml/2006/wordprocessingDrawing" xmlns:w10="urn:schemas-microsoft-com:office:word" xmlns:w="http://schemas.openxmlformats.org/wordprocessingml/2006/main" xmlns:w14="http://schemas.microsoft.com/office/word/2010/wordml" xmlns:w15="http://schemas.microsoft.com/office/word/2012/wordml" xmlns:w16cid="http://schemas.microsoft.com/office/word/2016/wordml/cid" xmlns:w16se="http://schemas.microsoft.com/office/word/2015/wordml/symex" xmlns:wpg="http://schemas.microsoft.com/office/word/2010/wordprocessingGroup" xmlns:wpi="http://schemas.microsoft.com/office/word/2010/wordprocessingInk" xmlns:wne="http://schemas.microsoft.com/office/word/2006/wordml" xmlns:wps="http://schemas.microsoft.com/office/word/2010/wordprocessingShape" mc:Ignorable="w14 w15 w16se w16cid wp14">
+  <w:endnote w:type="separator" w:id="-1">
+    <w:p>
+      <w:r>
+        <w:separator/>
+      </w:r>
+    </w:p>
+  </w:endnote>
+  <w:endnote w:type="continuationSeparator" w:id="0">
+    <w:p>
+      <w:r>
+        <w:continuationSeparator/>
+      </w:r>
+    </w:p>
+  </w:endnote>
+</w:endnotes>
+</file>
+
 <file path=word/footer1.xml><?xml version="1.0" encoding="utf-8"?>
-<w:ftr xmlns:r="http://schemas.openxmlformats.org/officeDocument/2006/relationships" xmlns:wp="http://schemas.openxmlformats.org/drawingml/2006/wordprocessingDrawing" xmlns:w="http://schemas.openxmlformats.org/wordprocessingml/2006/main" xmlns:w10="urn:schemas-microsoft-com:office:word" xmlns:w14="http://schemas.microsoft.com/office/word/2010/wordml" xmlns:wps="http://schemas.microsoft.com/office/word/2010/wordprocessingShape" xmlns:wpg="http://schemas.microsoft.com/office/word/2010/wordprocessingGroup" xmlns:mc="http://schemas.openxmlformats.org/markup-compatibility/2006" xmlns:v="urn:schemas-microsoft-com:vml" xmlns:o="urn:schemas-microsoft-com:office:office" xmlns:m="http://schemas.openxmlformats.org/officeDocument/2006/math" mc:Ignorable="w14">
-  <w:p>
-    <w:r/>
-  </w:p>
+<w:ftr xmlns:wpc="http://schemas.microsoft.com/office/word/2010/wordprocessingCanvas" xmlns:cx="http://schemas.microsoft.com/office/drawing/2014/chartex" xmlns:cx1="http://schemas.microsoft.com/office/drawing/2015/9/8/chartex" xmlns:cx2="http://schemas.microsoft.com/office/drawing/2015/10/21/chartex" xmlns:cx3="http://schemas.microsoft.com/office/drawing/2016/5/9/chartex" xmlns:cx4="http://schemas.microsoft.com/office/drawing/2016/5/10/chartex" xmlns:cx5="http://schemas.microsoft.com/office/drawing/2016/5/11/chartex" xmlns:cx6="http://schemas.microsoft.com/office/drawing/2016/5/12/chartex" xmlns:cx7="http://schemas.microsoft.com/office/drawing/2016/5/13/chartex" xmlns:cx8="http://schemas.microsoft.com/office/drawing/2016/5/14/chartex" xmlns:mc="http://schemas.openxmlformats.org/markup-compatibility/2006" xmlns:aink="http://schemas.microsoft.com/office/drawing/2016/ink" xmlns:am3d="http://schemas.microsoft.com/office/drawing/2017/model3d" xmlns:o="urn:schemas-microsoft-com:office:office" xmlns:r="http://schemas.openxmlformats.org/officeDocument/2006/relationships" xmlns:m="http://schemas.openxmlformats.org/officeDocument/2006/math" xmlns:v="urn:schemas-microsoft-com:vml" xmlns:wp14="http://schemas.microsoft.com/office/word/2010/wordprocessingDrawing" xmlns:wp="http://schemas.openxmlformats.org/drawingml/2006/wordprocessingDrawing" xmlns:w10="urn:schemas-microsoft-com:office:word" xmlns:w="http://schemas.openxmlformats.org/wordprocessingml/2006/main" xmlns:w14="http://schemas.microsoft.com/office/word/2010/wordml" xmlns:w15="http://schemas.microsoft.com/office/word/2012/wordml" xmlns:w16cid="http://schemas.microsoft.com/office/word/2016/wordml/cid" xmlns:w16se="http://schemas.microsoft.com/office/word/2015/wordml/symex" xmlns:wpg="http://schemas.microsoft.com/office/word/2010/wordprocessingGroup" xmlns:wpi="http://schemas.microsoft.com/office/word/2010/wordprocessingInk" xmlns:wne="http://schemas.microsoft.com/office/word/2006/wordml" xmlns:wps="http://schemas.microsoft.com/office/word/2010/wordprocessingShape" mc:Ignorable="w14 w15 w16se w16cid wp14">
+  <w:p/>
 </w:ftr>
 </file>
 
+<file path=word/footnotes.xml><?xml version="1.0" encoding="utf-8"?>
+<w:footnotes xmlns:wpc="http://schemas.microsoft.com/office/word/2010/wordprocessingCanvas" xmlns:cx="http://schemas.microsoft.com/office/drawing/2014/chartex" xmlns:cx1="http://schemas.microsoft.com/office/drawing/2015/9/8/chartex" xmlns:cx2="http://schemas.microsoft.com/office/drawing/2015/10/21/chartex" xmlns:cx3="http://schemas.microsoft.com/office/drawing/2016/5/9/chartex" xmlns:cx4="http://schemas.microsoft.com/office/drawing/2016/5/10/chartex" xmlns:cx5="http://schemas.microsoft.com/office/drawing/2016/5/11/chartex" xmlns:cx6="http://schemas.microsoft.com/office/drawing/2016/5/12/chartex" xmlns:cx7="http://schemas.microsoft.com/office/drawing/2016/5/13/chartex" xmlns:cx8="http://schemas.microsoft.com/office/drawing/2016/5/14/chartex" xmlns:mc="http://schemas.openxmlformats.org/markup-compatibility/2006" xmlns:aink="http://schemas.microsoft.com/office/drawing/2016/ink" xmlns:am3d="http://schemas.microsoft.com/office/drawing/2017/model3d" xmlns:o="urn:schemas-microsoft-com:office:office" xmlns:r="http://schemas.openxmlformats.org/officeDocument/2006/relationships" xmlns:m="http://schemas.openxmlformats.org/officeDocument/2006/math" xmlns:v="urn:schemas-microsoft-com:vml" xmlns:wp14="http://schemas.microsoft.com/office/word/2010/wordprocessingDrawing" xmlns:wp="http://schemas.openxmlformats.org/drawingml/2006/wordprocessingDrawing" xmlns:w10="urn:schemas-microsoft-com:office:word" xmlns:w="http://schemas.openxmlformats.org/wordprocessingml/2006/main" xmlns:w14="http://schemas.microsoft.com/office/word/2010/wordml" xmlns:w15="http://schemas.microsoft.com/office/word/2012/wordml" xmlns:w16cid="http://schemas.microsoft.com/office/word/2016/wordml/cid" xmlns:w16se="http://schemas.microsoft.com/office/word/2015/wordml/symex" xmlns:wpg="http://schemas.microsoft.com/office/word/2010/wordprocessingGroup" xmlns:wpi="http://schemas.microsoft.com/office/word/2010/wordprocessingInk" xmlns:wne="http://schemas.microsoft.com/office/word/2006/wordml" xmlns:wps="http://schemas.microsoft.com/office/word/2010/wordprocessingShape" mc:Ignorable="w14 w15 w16se w16cid wp14">
+  <w:footnote w:type="separator" w:id="-1">
+    <w:p>
+      <w:r>
+        <w:separator/>
+      </w:r>
+    </w:p>
+  </w:footnote>
+  <w:footnote w:type="continuationSeparator" w:id="0">
+    <w:p>
+      <w:r>
+        <w:continuationSeparator/>
+      </w:r>
+    </w:p>
+  </w:footnote>
+</w:footnotes>
+</file>
+
 <file path=word/header1.xml><?xml version="1.0" encoding="utf-8"?>
-<w:hdr xmlns:r="http://schemas.openxmlformats.org/officeDocument/2006/relationships" xmlns:wp="http://schemas.openxmlformats.org/drawingml/2006/wordprocessingDrawing" xmlns:w="http://schemas.openxmlformats.org/wordprocessingml/2006/main" xmlns:w10="urn:schemas-microsoft-com:office:word" xmlns:w14="http://schemas.microsoft.com/office/word/2010/wordml" xmlns:wps="http://schemas.microsoft.com/office/word/2010/wordprocessingShape" xmlns:wpg="http://schemas.microsoft.com/office/word/2010/wordprocessingGroup" xmlns:mc="http://schemas.openxmlformats.org/markup-compatibility/2006" xmlns:v="urn:schemas-microsoft-com:vml" xmlns:o="urn:schemas-microsoft-com:office:office" xmlns:m="http://schemas.openxmlformats.org/officeDocument/2006/math" mc:Ignorable="w14">
-  <w:p>
-    <w:r/>
-  </w:p>
+<w:hdr xmlns:wpc="http://schemas.microsoft.com/office/word/2010/wordprocessingCanvas" xmlns:cx="http://schemas.microsoft.com/office/drawing/2014/chartex" xmlns:cx1="http://schemas.microsoft.com/office/drawing/2015/9/8/chartex" xmlns:cx2="http://schemas.microsoft.com/office/drawing/2015/10/21/chartex" xmlns:cx3="http://schemas.microsoft.com/office/drawing/2016/5/9/chartex" xmlns:cx4="http://schemas.microsoft.com/office/drawing/2016/5/10/chartex" xmlns:cx5="http://schemas.microsoft.com/office/drawing/2016/5/11/chartex" xmlns:cx6="http://schemas.microsoft.com/office/drawing/2016/5/12/chartex" xmlns:cx7="http://schemas.microsoft.com/office/drawing/2016/5/13/chartex" xmlns:cx8="http://schemas.microsoft.com/office/drawing/2016/5/14/chartex" xmlns:mc="http://schemas.openxmlformats.org/markup-compatibility/2006" xmlns:aink="http://schemas.microsoft.com/office/drawing/2016/ink" xmlns:am3d="http://schemas.microsoft.com/office/drawing/2017/model3d" xmlns:o="urn:schemas-microsoft-com:office:office" xmlns:r="http://schemas.openxmlformats.org/officeDocument/2006/relationships" xmlns:m="http://schemas.openxmlformats.org/officeDocument/2006/math" xmlns:v="urn:schemas-microsoft-com:vml" xmlns:wp14="http://schemas.microsoft.com/office/word/2010/wordprocessingDrawing" xmlns:wp="http://schemas.openxmlformats.org/drawingml/2006/wordprocessingDrawing" xmlns:w10="urn:schemas-microsoft-com:office:word" xmlns:w="http://schemas.openxmlformats.org/wordprocessingml/2006/main" xmlns:w14="http://schemas.microsoft.com/office/word/2010/wordml" xmlns:w15="http://schemas.microsoft.com/office/word/2012/wordml" xmlns:w16cid="http://schemas.microsoft.com/office/word/2016/wordml/cid" xmlns:w16se="http://schemas.microsoft.com/office/word/2015/wordml/symex" xmlns:wpg="http://schemas.microsoft.com/office/word/2010/wordprocessingGroup" xmlns:wpi="http://schemas.microsoft.com/office/word/2010/wordprocessingInk" xmlns:wne="http://schemas.microsoft.com/office/word/2006/wordml" xmlns:wps="http://schemas.microsoft.com/office/word/2010/wordprocessingShape" mc:Ignorable="w14 w15 w16se w16cid wp14">
+  <w:p/>
 </w:hdr>
 </file>
 
 <file path=word/numbering.xml><?xml version="1.0" encoding="utf-8"?>
-<w:numbering xmlns:w="http://schemas.openxmlformats.org/wordprocessingml/2006/main" xmlns:wp="http://schemas.openxmlformats.org/drawingml/2006/wordprocessingDrawing" xmlns:w14="http://schemas.microsoft.com/office/word/2010/wordml" xmlns:r="http://schemas.openxmlformats.org/officeDocument/2006/relationships" xmlns:v="urn:schemas-microsoft-com:vml" xmlns:o="urn:schemas-microsoft-com:office:office">
-  <w:abstractNum w:abstractNumId="0">
+<w:numbering xmlns:wpc="http://schemas.microsoft.com/office/word/2010/wordprocessingCanvas" xmlns:cx="http://schemas.microsoft.com/office/drawing/2014/chartex" xmlns:cx1="http://schemas.microsoft.com/office/drawing/2015/9/8/chartex" xmlns:cx2="http://schemas.microsoft.com/office/drawing/2015/10/21/chartex" xmlns:cx3="http://schemas.microsoft.com/office/drawing/2016/5/9/chartex" xmlns:cx4="http://schemas.microsoft.com/office/drawing/2016/5/10/chartex" xmlns:cx5="http://schemas.microsoft.com/office/drawing/2016/5/11/chartex" xmlns:cx6="http://schemas.microsoft.com/office/drawing/2016/5/12/chartex" xmlns:cx7="http://schemas.microsoft.com/office/drawing/2016/5/13/chartex" xmlns:cx8="http://schemas.microsoft.com/office/drawing/2016/5/14/chartex" xmlns:mc="http://schemas.openxmlformats.org/markup-compatibility/2006" xmlns:aink="http://schemas.microsoft.com/office/drawing/2016/ink" xmlns:am3d="http://schemas.microsoft.com/office/drawing/2017/model3d" xmlns:o="urn:schemas-microsoft-com:office:office" xmlns:r="http://schemas.openxmlformats.org/officeDocument/2006/relationships" xmlns:m="http://schemas.openxmlformats.org/officeDocument/2006/math" xmlns:v="urn:schemas-microsoft-com:vml" xmlns:wp14="http://schemas.microsoft.com/office/word/2010/wordprocessingDrawing" xmlns:wp="http://schemas.openxmlformats.org/drawingml/2006/wordprocessingDrawing" xmlns:w10="urn:schemas-microsoft-com:office:word" xmlns:w="http://schemas.openxmlformats.org/wordprocessingml/2006/main" xmlns:w14="http://schemas.microsoft.com/office/word/2010/wordml" xmlns:w15="http://schemas.microsoft.com/office/word/2012/wordml" xmlns:w16cid="http://schemas.microsoft.com/office/word/2016/wordml/cid" xmlns:w16se="http://schemas.microsoft.com/office/word/2015/wordml/symex" xmlns:wpg="http://schemas.microsoft.com/office/word/2010/wordprocessingGroup" xmlns:wpi="http://schemas.microsoft.com/office/word/2010/wordprocessingInk" xmlns:wne="http://schemas.microsoft.com/office/word/2006/wordml" xmlns:wps="http://schemas.microsoft.com/office/word/2010/wordprocessingShape" mc:Ignorable="w14 w15 w16se w16cid wp14">
+  <w:abstractNum w:abstractNumId="0" w15:restartNumberingAfterBreak="0">
+    <w:nsid w:val="156C1377"/>
     <w:multiLevelType w:val="hybridMultilevel"/>
+    <w:tmpl w:val="F290113C"/>
     <w:numStyleLink w:val="Nombres"/>
   </w:abstractNum>
-  <w:abstractNum w:abstractNumId="1">
+  <w:abstractNum w:abstractNumId="1" w15:restartNumberingAfterBreak="0">
+    <w:nsid w:val="3FF26100"/>
     <w:multiLevelType w:val="hybridMultilevel"/>
+    <w:tmpl w:val="F290113C"/>
     <w:styleLink w:val="Nombres"/>
-    <w:lvl w:ilvl="0">
+    <w:lvl w:ilvl="0" w:tplc="991AE42E">
       <w:start w:val="1"/>
       <w:numFmt w:val="decimal"/>
       <w:suff w:val="nothing"/>
@@ -1795,7 +1708,7 @@
         <w:ind w:left="360" w:firstLine="576"/>
       </w:pPr>
       <w:rPr>
-        <w:rFonts w:ascii="Arial" w:cs="Arial" w:hAnsi="Arial" w:eastAsia="Arial"/>
+        <w:rFonts w:ascii="Arial" w:eastAsia="Arial" w:hAnsi="Arial" w:cs="Arial"/>
         <w:b w:val="0"/>
         <w:bCs w:val="0"/>
         <w:i w:val="0"/>
@@ -1815,7 +1728,7 @@
         <w:vertAlign w:val="baseline"/>
       </w:rPr>
     </w:lvl>
-    <w:lvl w:ilvl="1">
+    <w:lvl w:ilvl="1" w:tplc="6CB282B8">
       <w:start w:val="1"/>
       <w:numFmt w:val="decimal"/>
       <w:suff w:val="nothing"/>
@@ -1840,7 +1753,7 @@
         <w:ind w:left="540" w:firstLine="576"/>
       </w:pPr>
       <w:rPr>
-        <w:rFonts w:ascii="Arial" w:cs="Arial" w:hAnsi="Arial" w:eastAsia="Arial"/>
+        <w:rFonts w:ascii="Arial" w:eastAsia="Arial" w:hAnsi="Arial" w:cs="Arial"/>
         <w:b w:val="0"/>
         <w:bCs w:val="0"/>
         <w:i w:val="0"/>
@@ -1860,7 +1773,7 @@
         <w:vertAlign w:val="baseline"/>
       </w:rPr>
     </w:lvl>
-    <w:lvl w:ilvl="2">
+    <w:lvl w:ilvl="2" w:tplc="5B540140">
       <w:start w:val="1"/>
       <w:numFmt w:val="decimal"/>
       <w:suff w:val="nothing"/>
@@ -1885,7 +1798,7 @@
         <w:ind w:left="720" w:firstLine="576"/>
       </w:pPr>
       <w:rPr>
-        <w:rFonts w:ascii="Arial" w:cs="Arial" w:hAnsi="Arial" w:eastAsia="Arial"/>
+        <w:rFonts w:ascii="Arial" w:eastAsia="Arial" w:hAnsi="Arial" w:cs="Arial"/>
         <w:b w:val="0"/>
         <w:bCs w:val="0"/>
         <w:i w:val="0"/>
@@ -1905,7 +1818,7 @@
         <w:vertAlign w:val="baseline"/>
       </w:rPr>
     </w:lvl>
-    <w:lvl w:ilvl="3">
+    <w:lvl w:ilvl="3" w:tplc="4D5AE1F4">
       <w:start w:val="1"/>
       <w:numFmt w:val="decimal"/>
       <w:suff w:val="nothing"/>
@@ -1930,7 +1843,7 @@
         <w:ind w:left="900" w:firstLine="576"/>
       </w:pPr>
       <w:rPr>
-        <w:rFonts w:ascii="Arial" w:cs="Arial" w:hAnsi="Arial" w:eastAsia="Arial"/>
+        <w:rFonts w:ascii="Arial" w:eastAsia="Arial" w:hAnsi="Arial" w:cs="Arial"/>
         <w:b w:val="0"/>
         <w:bCs w:val="0"/>
         <w:i w:val="0"/>
@@ -1950,7 +1863,7 @@
         <w:vertAlign w:val="baseline"/>
       </w:rPr>
     </w:lvl>
-    <w:lvl w:ilvl="4">
+    <w:lvl w:ilvl="4" w:tplc="FB741CCC">
       <w:start w:val="1"/>
       <w:numFmt w:val="decimal"/>
       <w:suff w:val="nothing"/>
@@ -1975,7 +1888,7 @@
         <w:ind w:left="1080" w:firstLine="576"/>
       </w:pPr>
       <w:rPr>
-        <w:rFonts w:ascii="Arial" w:cs="Arial" w:hAnsi="Arial" w:eastAsia="Arial"/>
+        <w:rFonts w:ascii="Arial" w:eastAsia="Arial" w:hAnsi="Arial" w:cs="Arial"/>
         <w:b w:val="0"/>
         <w:bCs w:val="0"/>
         <w:i w:val="0"/>
@@ -1995,7 +1908,7 @@
         <w:vertAlign w:val="baseline"/>
       </w:rPr>
     </w:lvl>
-    <w:lvl w:ilvl="5">
+    <w:lvl w:ilvl="5" w:tplc="3D10F2E8">
       <w:start w:val="1"/>
       <w:numFmt w:val="decimal"/>
       <w:suff w:val="nothing"/>
@@ -2020,7 +1933,7 @@
         <w:ind w:left="1260" w:firstLine="576"/>
       </w:pPr>
       <w:rPr>
-        <w:rFonts w:ascii="Arial" w:cs="Arial" w:hAnsi="Arial" w:eastAsia="Arial"/>
+        <w:rFonts w:ascii="Arial" w:eastAsia="Arial" w:hAnsi="Arial" w:cs="Arial"/>
         <w:b w:val="0"/>
         <w:bCs w:val="0"/>
         <w:i w:val="0"/>
@@ -2040,7 +1953,7 @@
         <w:vertAlign w:val="baseline"/>
       </w:rPr>
     </w:lvl>
-    <w:lvl w:ilvl="6">
+    <w:lvl w:ilvl="6" w:tplc="3E48C22C">
       <w:start w:val="1"/>
       <w:numFmt w:val="decimal"/>
       <w:suff w:val="nothing"/>
@@ -2065,7 +1978,7 @@
         <w:ind w:left="1440" w:firstLine="576"/>
       </w:pPr>
       <w:rPr>
-        <w:rFonts w:ascii="Arial" w:cs="Arial" w:hAnsi="Arial" w:eastAsia="Arial"/>
+        <w:rFonts w:ascii="Arial" w:eastAsia="Arial" w:hAnsi="Arial" w:cs="Arial"/>
         <w:b w:val="0"/>
         <w:bCs w:val="0"/>
         <w:i w:val="0"/>
@@ -2085,7 +1998,7 @@
         <w:vertAlign w:val="baseline"/>
       </w:rPr>
     </w:lvl>
-    <w:lvl w:ilvl="7">
+    <w:lvl w:ilvl="7" w:tplc="BA2CB768">
       <w:start w:val="1"/>
       <w:numFmt w:val="decimal"/>
       <w:suff w:val="nothing"/>
@@ -2110,7 +2023,7 @@
         <w:ind w:left="1620" w:firstLine="576"/>
       </w:pPr>
       <w:rPr>
-        <w:rFonts w:ascii="Arial" w:cs="Arial" w:hAnsi="Arial" w:eastAsia="Arial"/>
+        <w:rFonts w:ascii="Arial" w:eastAsia="Arial" w:hAnsi="Arial" w:cs="Arial"/>
         <w:b w:val="0"/>
         <w:bCs w:val="0"/>
         <w:i w:val="0"/>
@@ -2130,7 +2043,7 @@
         <w:vertAlign w:val="baseline"/>
       </w:rPr>
     </w:lvl>
-    <w:lvl w:ilvl="8">
+    <w:lvl w:ilvl="8" w:tplc="ABAC86AA">
       <w:start w:val="1"/>
       <w:numFmt w:val="decimal"/>
       <w:suff w:val="nothing"/>
@@ -2155,7 +2068,7 @@
         <w:ind w:left="1800" w:firstLine="576"/>
       </w:pPr>
       <w:rPr>
-        <w:rFonts w:ascii="Arial" w:cs="Arial" w:hAnsi="Arial" w:eastAsia="Arial"/>
+        <w:rFonts w:ascii="Arial" w:eastAsia="Arial" w:hAnsi="Arial" w:cs="Arial"/>
         <w:b w:val="0"/>
         <w:bCs w:val="0"/>
         <w:i w:val="0"/>
@@ -2192,48 +2105,17 @@
 </file>
 
 <file path=word/styles.xml><?xml version="1.0" encoding="utf-8"?>
-<w:styles xmlns:w="http://schemas.openxmlformats.org/wordprocessingml/2006/main" xmlns:mc="http://schemas.openxmlformats.org/markup-compatibility/2006" xmlns:w14="http://schemas.microsoft.com/office/word/2010/wordml" mc:Ignorable="w14">
+<w:styles xmlns:mc="http://schemas.openxmlformats.org/markup-compatibility/2006" xmlns:r="http://schemas.openxmlformats.org/officeDocument/2006/relationships" xmlns:w="http://schemas.openxmlformats.org/wordprocessingml/2006/main" xmlns:w14="http://schemas.microsoft.com/office/word/2010/wordml" xmlns:w15="http://schemas.microsoft.com/office/word/2012/wordml" xmlns:w16cid="http://schemas.microsoft.com/office/word/2016/wordml/cid" xmlns:w16se="http://schemas.microsoft.com/office/word/2015/wordml/symex" mc:Ignorable="w14 w15 w16se w16cid">
   <w:docDefaults>
     <w:rPrDefault>
       <w:rPr>
-        <w:rFonts w:ascii="Times New Roman" w:cs="Times New Roman" w:hAnsi="Times New Roman" w:eastAsia="Arial Unicode MS"/>
-        <w:b w:val="0"/>
-        <w:bCs w:val="0"/>
-        <w:i w:val="0"/>
-        <w:iCs w:val="0"/>
-        <w:caps w:val="0"/>
-        <w:smallCaps w:val="0"/>
-        <w:strike w:val="0"/>
-        <w:dstrike w:val="0"/>
-        <w:outline w:val="0"/>
-        <w:emboss w:val="0"/>
-        <w:imprint w:val="0"/>
-        <w:vanish w:val="0"/>
-        <w:color w:val="auto"/>
-        <w:spacing w:val="0"/>
-        <w:w w:val="100"/>
-        <w:kern w:val="0"/>
-        <w:position w:val="0"/>
-        <w:sz w:val="20"/>
-        <w:szCs w:val="20"/>
-        <w:u w:val="none" w:color="auto"/>
+        <w:rFonts w:ascii="Times New Roman" w:eastAsia="Arial Unicode MS" w:hAnsi="Times New Roman" w:cs="Times New Roman"/>
         <w:bdr w:val="nil"/>
-        <w:vertAlign w:val="baseline"/>
-        <w:lang/>
+        <w:lang w:val="fr-FR" w:eastAsia="fr-FR" w:bidi="ar-SA"/>
       </w:rPr>
     </w:rPrDefault>
     <w:pPrDefault>
       <w:pPr>
-        <w:keepNext w:val="0"/>
-        <w:keepLines w:val="0"/>
-        <w:pageBreakBefore w:val="0"/>
-        <w:framePr w:anchorLock="0" w:w="0" w:h="0" w:vSpace="0" w:hSpace="0" w:xAlign="left" w:y="0" w:hRule="exact" w:vAnchor="margin"/>
-        <w:widowControl w:val="1"/>
-        <w:numPr>
-          <w:ilvl w:val="0"/>
-          <w:numId w:val="0"/>
-        </w:numPr>
-        <w:suppressLineNumbers w:val="0"/>
         <w:pBdr>
           <w:top w:val="nil"/>
           <w:left w:val="nil"/>
@@ -2242,107 +2124,457 @@
           <w:between w:val="nil"/>
           <w:bar w:val="nil"/>
         </w:pBdr>
-        <w:shd w:val="clear" w:color="auto" w:fill="auto"/>
-        <w:suppressAutoHyphens w:val="0"/>
-        <w:spacing w:before="0" w:beforeAutospacing="0" w:after="0" w:afterAutospacing="0" w:line="240" w:lineRule="auto"/>
-        <w:ind w:left="0" w:right="0" w:firstLine="0"/>
-        <w:jc w:val="left"/>
-        <w:outlineLvl w:val="9"/>
       </w:pPr>
     </w:pPrDefault>
   </w:docDefaults>
+  <w:latentStyles w:defLockedState="0" w:defUIPriority="99" w:defSemiHidden="0" w:defUnhideWhenUsed="0" w:defQFormat="0" w:count="376">
+    <w:lsdException w:name="Normal" w:uiPriority="0" w:qFormat="1"/>
+    <w:lsdException w:name="heading 1" w:uiPriority="9" w:qFormat="1"/>
+    <w:lsdException w:name="heading 2" w:semiHidden="1" w:uiPriority="9" w:unhideWhenUsed="1" w:qFormat="1"/>
+    <w:lsdException w:name="heading 3" w:semiHidden="1" w:uiPriority="9" w:unhideWhenUsed="1" w:qFormat="1"/>
+    <w:lsdException w:name="heading 4" w:semiHidden="1" w:uiPriority="9" w:unhideWhenUsed="1" w:qFormat="1"/>
+    <w:lsdException w:name="heading 5" w:semiHidden="1" w:uiPriority="9" w:unhideWhenUsed="1" w:qFormat="1"/>
+    <w:lsdException w:name="heading 6" w:semiHidden="1" w:uiPriority="9" w:unhideWhenUsed="1" w:qFormat="1"/>
+    <w:lsdException w:name="heading 7" w:semiHidden="1" w:uiPriority="9" w:unhideWhenUsed="1" w:qFormat="1"/>
+    <w:lsdException w:name="heading 8" w:semiHidden="1" w:uiPriority="9" w:unhideWhenUsed="1" w:qFormat="1"/>
+    <w:lsdException w:name="heading 9" w:semiHidden="1" w:uiPriority="9" w:unhideWhenUsed="1" w:qFormat="1"/>
+    <w:lsdException w:name="index 1" w:semiHidden="1" w:unhideWhenUsed="1"/>
+    <w:lsdException w:name="index 2" w:semiHidden="1" w:unhideWhenUsed="1"/>
+    <w:lsdException w:name="index 3" w:semiHidden="1" w:unhideWhenUsed="1"/>
+    <w:lsdException w:name="index 4" w:semiHidden="1" w:unhideWhenUsed="1"/>
+    <w:lsdException w:name="index 5" w:semiHidden="1" w:unhideWhenUsed="1"/>
+    <w:lsdException w:name="index 6" w:semiHidden="1" w:unhideWhenUsed="1"/>
+    <w:lsdException w:name="index 7" w:semiHidden="1" w:unhideWhenUsed="1"/>
+    <w:lsdException w:name="index 8" w:semiHidden="1" w:unhideWhenUsed="1"/>
+    <w:lsdException w:name="index 9" w:semiHidden="1" w:unhideWhenUsed="1"/>
+    <w:lsdException w:name="toc 1" w:semiHidden="1" w:uiPriority="39" w:unhideWhenUsed="1"/>
+    <w:lsdException w:name="toc 2" w:semiHidden="1" w:uiPriority="39" w:unhideWhenUsed="1"/>
+    <w:lsdException w:name="toc 3" w:semiHidden="1" w:uiPriority="39" w:unhideWhenUsed="1"/>
+    <w:lsdException w:name="toc 4" w:semiHidden="1" w:uiPriority="39" w:unhideWhenUsed="1"/>
+    <w:lsdException w:name="toc 5" w:semiHidden="1" w:uiPriority="39" w:unhideWhenUsed="1"/>
+    <w:lsdException w:name="toc 6" w:semiHidden="1" w:uiPriority="39" w:unhideWhenUsed="1"/>
+    <w:lsdException w:name="toc 7" w:semiHidden="1" w:uiPriority="39" w:unhideWhenUsed="1"/>
+    <w:lsdException w:name="toc 8" w:semiHidden="1" w:uiPriority="39" w:unhideWhenUsed="1"/>
+    <w:lsdException w:name="toc 9" w:semiHidden="1" w:uiPriority="39" w:unhideWhenUsed="1"/>
+    <w:lsdException w:name="Normal Indent" w:semiHidden="1" w:unhideWhenUsed="1"/>
+    <w:lsdException w:name="footnote text" w:semiHidden="1" w:unhideWhenUsed="1"/>
+    <w:lsdException w:name="annotation text" w:semiHidden="1" w:unhideWhenUsed="1"/>
+    <w:lsdException w:name="header" w:semiHidden="1" w:unhideWhenUsed="1"/>
+    <w:lsdException w:name="footer" w:semiHidden="1" w:unhideWhenUsed="1"/>
+    <w:lsdException w:name="index heading" w:semiHidden="1" w:unhideWhenUsed="1"/>
+    <w:lsdException w:name="caption" w:semiHidden="1" w:uiPriority="35" w:unhideWhenUsed="1" w:qFormat="1"/>
+    <w:lsdException w:name="table of figures" w:semiHidden="1" w:unhideWhenUsed="1"/>
+    <w:lsdException w:name="envelope address" w:semiHidden="1" w:unhideWhenUsed="1"/>
+    <w:lsdException w:name="envelope return" w:semiHidden="1" w:unhideWhenUsed="1"/>
+    <w:lsdException w:name="footnote reference" w:semiHidden="1" w:unhideWhenUsed="1"/>
+    <w:lsdException w:name="annotation reference" w:semiHidden="1" w:unhideWhenUsed="1"/>
+    <w:lsdException w:name="line number" w:semiHidden="1" w:unhideWhenUsed="1"/>
+    <w:lsdException w:name="page number" w:semiHidden="1" w:unhideWhenUsed="1"/>
+    <w:lsdException w:name="endnote reference" w:semiHidden="1" w:unhideWhenUsed="1"/>
+    <w:lsdException w:name="endnote text" w:semiHidden="1" w:unhideWhenUsed="1"/>
+    <w:lsdException w:name="table of authorities" w:semiHidden="1" w:unhideWhenUsed="1"/>
+    <w:lsdException w:name="macro" w:semiHidden="1" w:unhideWhenUsed="1"/>
+    <w:lsdException w:name="toa heading" w:semiHidden="1" w:unhideWhenUsed="1"/>
+    <w:lsdException w:name="List" w:semiHidden="1" w:unhideWhenUsed="1"/>
+    <w:lsdException w:name="List Bullet" w:semiHidden="1" w:unhideWhenUsed="1"/>
+    <w:lsdException w:name="List Number" w:semiHidden="1" w:unhideWhenUsed="1"/>
+    <w:lsdException w:name="List 2" w:semiHidden="1" w:unhideWhenUsed="1"/>
+    <w:lsdException w:name="List 3" w:semiHidden="1" w:unhideWhenUsed="1"/>
+    <w:lsdException w:name="List 4" w:semiHidden="1" w:unhideWhenUsed="1"/>
+    <w:lsdException w:name="List 5" w:semiHidden="1" w:unhideWhenUsed="1"/>
+    <w:lsdException w:name="List Bullet 2" w:semiHidden="1" w:unhideWhenUsed="1"/>
+    <w:lsdException w:name="List Bullet 3" w:semiHidden="1" w:unhideWhenUsed="1"/>
+    <w:lsdException w:name="List Bullet 4" w:semiHidden="1" w:unhideWhenUsed="1"/>
+    <w:lsdException w:name="List Bullet 5" w:semiHidden="1" w:unhideWhenUsed="1"/>
+    <w:lsdException w:name="List Number 2" w:semiHidden="1" w:unhideWhenUsed="1"/>
+    <w:lsdException w:name="List Number 3" w:semiHidden="1" w:unhideWhenUsed="1"/>
+    <w:lsdException w:name="List Number 4" w:semiHidden="1" w:unhideWhenUsed="1"/>
+    <w:lsdException w:name="List Number 5" w:semiHidden="1" w:unhideWhenUsed="1"/>
+    <w:lsdException w:name="Title" w:uiPriority="10" w:qFormat="1"/>
+    <w:lsdException w:name="Closing" w:semiHidden="1" w:unhideWhenUsed="1"/>
+    <w:lsdException w:name="Signature" w:semiHidden="1" w:unhideWhenUsed="1"/>
+    <w:lsdException w:name="Default Paragraph Font" w:semiHidden="1" w:uiPriority="1" w:unhideWhenUsed="1"/>
+    <w:lsdException w:name="Body Text" w:semiHidden="1" w:unhideWhenUsed="1"/>
+    <w:lsdException w:name="Body Text Indent" w:semiHidden="1" w:unhideWhenUsed="1"/>
+    <w:lsdException w:name="List Continue" w:semiHidden="1" w:unhideWhenUsed="1"/>
+    <w:lsdException w:name="List Continue 2" w:semiHidden="1" w:unhideWhenUsed="1"/>
+    <w:lsdException w:name="List Continue 3" w:semiHidden="1" w:unhideWhenUsed="1"/>
+    <w:lsdException w:name="List Continue 4" w:semiHidden="1" w:unhideWhenUsed="1"/>
+    <w:lsdException w:name="List Continue 5" w:semiHidden="1" w:unhideWhenUsed="1"/>
+    <w:lsdException w:name="Message Header" w:semiHidden="1" w:unhideWhenUsed="1"/>
+    <w:lsdException w:name="Subtitle" w:uiPriority="11" w:qFormat="1"/>
+    <w:lsdException w:name="Salutation" w:semiHidden="1" w:unhideWhenUsed="1"/>
+    <w:lsdException w:name="Date" w:semiHidden="1" w:unhideWhenUsed="1"/>
+    <w:lsdException w:name="Body Text First Indent" w:semiHidden="1" w:unhideWhenUsed="1"/>
+    <w:lsdException w:name="Body Text First Indent 2" w:semiHidden="1" w:unhideWhenUsed="1"/>
+    <w:lsdException w:name="Note Heading" w:semiHidden="1" w:unhideWhenUsed="1"/>
+    <w:lsdException w:name="Body Text 2" w:semiHidden="1" w:unhideWhenUsed="1"/>
+    <w:lsdException w:name="Body Text 3" w:semiHidden="1" w:unhideWhenUsed="1"/>
+    <w:lsdException w:name="Body Text Indent 2" w:semiHidden="1" w:unhideWhenUsed="1"/>
+    <w:lsdException w:name="Body Text Indent 3" w:semiHidden="1" w:unhideWhenUsed="1"/>
+    <w:lsdException w:name="Block Text" w:semiHidden="1" w:unhideWhenUsed="1"/>
+    <w:lsdException w:name="Hyperlink" w:semiHidden="1" w:unhideWhenUsed="1"/>
+    <w:lsdException w:name="FollowedHyperlink" w:semiHidden="1" w:unhideWhenUsed="1"/>
+    <w:lsdException w:name="Strong" w:uiPriority="22" w:qFormat="1"/>
+    <w:lsdException w:name="Emphasis" w:uiPriority="20" w:qFormat="1"/>
+    <w:lsdException w:name="Document Map" w:semiHidden="1" w:unhideWhenUsed="1"/>
+    <w:lsdException w:name="Plain Text" w:semiHidden="1" w:unhideWhenUsed="1"/>
+    <w:lsdException w:name="E-mail Signature" w:semiHidden="1" w:unhideWhenUsed="1"/>
+    <w:lsdException w:name="HTML Top of Form" w:semiHidden="1" w:unhideWhenUsed="1"/>
+    <w:lsdException w:name="HTML Bottom of Form" w:semiHidden="1" w:unhideWhenUsed="1"/>
+    <w:lsdException w:name="Normal (Web)" w:semiHidden="1" w:unhideWhenUsed="1"/>
+    <w:lsdException w:name="HTML Acronym" w:semiHidden="1" w:unhideWhenUsed="1"/>
+    <w:lsdException w:name="HTML Address" w:semiHidden="1" w:unhideWhenUsed="1"/>
+    <w:lsdException w:name="HTML Cite" w:semiHidden="1" w:unhideWhenUsed="1"/>
+    <w:lsdException w:name="HTML Code" w:semiHidden="1" w:unhideWhenUsed="1"/>
+    <w:lsdException w:name="HTML Definition" w:semiHidden="1" w:unhideWhenUsed="1"/>
+    <w:lsdException w:name="HTML Keyboard" w:semiHidden="1" w:unhideWhenUsed="1"/>
+    <w:lsdException w:name="HTML Preformatted" w:semiHidden="1" w:unhideWhenUsed="1"/>
+    <w:lsdException w:name="HTML Sample" w:semiHidden="1" w:unhideWhenUsed="1"/>
+    <w:lsdException w:name="HTML Typewriter" w:semiHidden="1" w:unhideWhenUsed="1"/>
+    <w:lsdException w:name="HTML Variable" w:semiHidden="1" w:unhideWhenUsed="1"/>
+    <w:lsdException w:name="Normal Table" w:semiHidden="1" w:unhideWhenUsed="1"/>
+    <w:lsdException w:name="annotation subject" w:semiHidden="1" w:unhideWhenUsed="1"/>
+    <w:lsdException w:name="No List" w:semiHidden="1" w:unhideWhenUsed="1"/>
+    <w:lsdException w:name="Outline List 1" w:semiHidden="1" w:unhideWhenUsed="1"/>
+    <w:lsdException w:name="Outline List 2" w:semiHidden="1" w:unhideWhenUsed="1"/>
+    <w:lsdException w:name="Outline List 3" w:semiHidden="1" w:unhideWhenUsed="1"/>
+    <w:lsdException w:name="Table Simple 1" w:semiHidden="1" w:unhideWhenUsed="1"/>
+    <w:lsdException w:name="Table Simple 2" w:semiHidden="1" w:unhideWhenUsed="1"/>
+    <w:lsdException w:name="Table Simple 3" w:semiHidden="1" w:unhideWhenUsed="1"/>
+    <w:lsdException w:name="Table Classic 1" w:semiHidden="1" w:unhideWhenUsed="1"/>
+    <w:lsdException w:name="Table Classic 2" w:semiHidden="1" w:unhideWhenUsed="1"/>
+    <w:lsdException w:name="Table Classic 3" w:semiHidden="1" w:unhideWhenUsed="1"/>
+    <w:lsdException w:name="Table Classic 4" w:semiHidden="1" w:unhideWhenUsed="1"/>
+    <w:lsdException w:name="Table Colorful 1" w:semiHidden="1" w:unhideWhenUsed="1"/>
+    <w:lsdException w:name="Table Colorful 2" w:semiHidden="1" w:unhideWhenUsed="1"/>
+    <w:lsdException w:name="Table Colorful 3" w:semiHidden="1" w:unhideWhenUsed="1"/>
+    <w:lsdException w:name="Table Columns 1" w:semiHidden="1" w:unhideWhenUsed="1"/>
+    <w:lsdException w:name="Table Columns 2" w:semiHidden="1" w:unhideWhenUsed="1"/>
+    <w:lsdException w:name="Table Columns 3" w:semiHidden="1" w:unhideWhenUsed="1"/>
+    <w:lsdException w:name="Table Columns 4" w:semiHidden="1" w:unhideWhenUsed="1"/>
+    <w:lsdException w:name="Table Columns 5" w:semiHidden="1" w:unhideWhenUsed="1"/>
+    <w:lsdException w:name="Table Grid 1" w:semiHidden="1" w:unhideWhenUsed="1"/>
+    <w:lsdException w:name="Table Grid 2" w:semiHidden="1" w:unhideWhenUsed="1"/>
+    <w:lsdException w:name="Table Grid 3" w:semiHidden="1" w:unhideWhenUsed="1"/>
+    <w:lsdException w:name="Table Grid 4" w:semiHidden="1" w:unhideWhenUsed="1"/>
+    <w:lsdException w:name="Table Grid 5" w:semiHidden="1" w:unhideWhenUsed="1"/>
+    <w:lsdException w:name="Table Grid 6" w:semiHidden="1" w:unhideWhenUsed="1"/>
+    <w:lsdException w:name="Table Grid 7" w:semiHidden="1" w:unhideWhenUsed="1"/>
+    <w:lsdException w:name="Table Grid 8" w:semiHidden="1" w:unhideWhenUsed="1"/>
+    <w:lsdException w:name="Table List 1" w:semiHidden="1" w:unhideWhenUsed="1"/>
+    <w:lsdException w:name="Table List 2" w:semiHidden="1" w:unhideWhenUsed="1"/>
+    <w:lsdException w:name="Table List 3" w:semiHidden="1" w:unhideWhenUsed="1"/>
+    <w:lsdException w:name="Table List 4" w:semiHidden="1" w:unhideWhenUsed="1"/>
+    <w:lsdException w:name="Table List 5" w:semiHidden="1" w:unhideWhenUsed="1"/>
+    <w:lsdException w:name="Table List 6" w:semiHidden="1" w:unhideWhenUsed="1"/>
+    <w:lsdException w:name="Table List 7" w:semiHidden="1" w:unhideWhenUsed="1"/>
+    <w:lsdException w:name="Table List 8" w:semiHidden="1" w:unhideWhenUsed="1"/>
+    <w:lsdException w:name="Table 3D effects 1" w:semiHidden="1" w:unhideWhenUsed="1"/>
+    <w:lsdException w:name="Table 3D effects 2" w:semiHidden="1" w:unhideWhenUsed="1"/>
+    <w:lsdException w:name="Table 3D effects 3" w:semiHidden="1" w:unhideWhenUsed="1"/>
+    <w:lsdException w:name="Table Contemporary" w:semiHidden="1" w:unhideWhenUsed="1"/>
+    <w:lsdException w:name="Table Elegant" w:semiHidden="1" w:unhideWhenUsed="1"/>
+    <w:lsdException w:name="Table Professional" w:semiHidden="1" w:unhideWhenUsed="1"/>
+    <w:lsdException w:name="Table Subtle 1" w:semiHidden="1" w:unhideWhenUsed="1"/>
+    <w:lsdException w:name="Table Subtle 2" w:semiHidden="1" w:unhideWhenUsed="1"/>
+    <w:lsdException w:name="Table Web 1" w:semiHidden="1" w:unhideWhenUsed="1"/>
+    <w:lsdException w:name="Table Web 2" w:semiHidden="1" w:unhideWhenUsed="1"/>
+    <w:lsdException w:name="Table Web 3" w:semiHidden="1" w:unhideWhenUsed="1"/>
+    <w:lsdException w:name="Balloon Text" w:semiHidden="1" w:unhideWhenUsed="1"/>
+    <w:lsdException w:name="Table Grid" w:uiPriority="39"/>
+    <w:lsdException w:name="Table Theme" w:semiHidden="1" w:unhideWhenUsed="1"/>
+    <w:lsdException w:name="Placeholder Text" w:semiHidden="1"/>
+    <w:lsdException w:name="No Spacing" w:uiPriority="1" w:qFormat="1"/>
+    <w:lsdException w:name="Light Shading" w:uiPriority="60"/>
+    <w:lsdException w:name="Light List" w:uiPriority="61"/>
+    <w:lsdException w:name="Light Grid" w:uiPriority="62"/>
+    <w:lsdException w:name="Medium Shading 1" w:uiPriority="63"/>
+    <w:lsdException w:name="Medium Shading 2" w:uiPriority="64"/>
+    <w:lsdException w:name="Medium List 1" w:uiPriority="65"/>
+    <w:lsdException w:name="Medium List 2" w:uiPriority="66"/>
+    <w:lsdException w:name="Medium Grid 1" w:uiPriority="67"/>
+    <w:lsdException w:name="Medium Grid 2" w:uiPriority="68"/>
+    <w:lsdException w:name="Medium Grid 3" w:uiPriority="69"/>
+    <w:lsdException w:name="Dark List" w:uiPriority="70"/>
+    <w:lsdException w:name="Colorful Shading" w:uiPriority="71"/>
+    <w:lsdException w:name="Colorful List" w:uiPriority="72"/>
+    <w:lsdException w:name="Colorful Grid" w:uiPriority="73"/>
+    <w:lsdException w:name="Light Shading Accent 1" w:uiPriority="60"/>
+    <w:lsdException w:name="Light List Accent 1" w:uiPriority="61"/>
+    <w:lsdException w:name="Light Grid Accent 1" w:uiPriority="62"/>
+    <w:lsdException w:name="Medium Shading 1 Accent 1" w:uiPriority="63"/>
+    <w:lsdException w:name="Medium Shading 2 Accent 1" w:uiPriority="64"/>
+    <w:lsdException w:name="Medium List 1 Accent 1" w:uiPriority="65"/>
+    <w:lsdException w:name="Revision" w:semiHidden="1"/>
+    <w:lsdException w:name="List Paragraph" w:uiPriority="34" w:qFormat="1"/>
+    <w:lsdException w:name="Quote" w:uiPriority="29" w:qFormat="1"/>
+    <w:lsdException w:name="Intense Quote" w:uiPriority="30" w:qFormat="1"/>
+    <w:lsdException w:name="Medium List 2 Accent 1" w:uiPriority="66"/>
+    <w:lsdException w:name="Medium Grid 1 Accent 1" w:uiPriority="67"/>
+    <w:lsdException w:name="Medium Grid 2 Accent 1" w:uiPriority="68"/>
+    <w:lsdException w:name="Medium Grid 3 Accent 1" w:uiPriority="69"/>
+    <w:lsdException w:name="Dark List Accent 1" w:uiPriority="70"/>
+    <w:lsdException w:name="Colorful Shading Accent 1" w:uiPriority="71"/>
+    <w:lsdException w:name="Colorful List Accent 1" w:uiPriority="72"/>
+    <w:lsdException w:name="Colorful Grid Accent 1" w:uiPriority="73"/>
+    <w:lsdException w:name="Light Shading Accent 2" w:uiPriority="60"/>
+    <w:lsdException w:name="Light List Accent 2" w:uiPriority="61"/>
+    <w:lsdException w:name="Light Grid Accent 2" w:uiPriority="62"/>
+    <w:lsdException w:name="Medium Shading 1 Accent 2" w:uiPriority="63"/>
+    <w:lsdException w:name="Medium Shading 2 Accent 2" w:uiPriority="64"/>
+    <w:lsdException w:name="Medium List 1 Accent 2" w:uiPriority="65"/>
+    <w:lsdException w:name="Medium List 2 Accent 2" w:uiPriority="66"/>
+    <w:lsdException w:name="Medium Grid 1 Accent 2" w:uiPriority="67"/>
+    <w:lsdException w:name="Medium Grid 2 Accent 2" w:uiPriority="68"/>
+    <w:lsdException w:name="Medium Grid 3 Accent 2" w:uiPriority="69"/>
+    <w:lsdException w:name="Dark List Accent 2" w:uiPriority="70"/>
+    <w:lsdException w:name="Colorful Shading Accent 2" w:uiPriority="71"/>
+    <w:lsdException w:name="Colorful List Accent 2" w:uiPriority="72"/>
+    <w:lsdException w:name="Colorful Grid Accent 2" w:uiPriority="73"/>
+    <w:lsdException w:name="Light Shading Accent 3" w:uiPriority="60"/>
+    <w:lsdException w:name="Light List Accent 3" w:uiPriority="61"/>
+    <w:lsdException w:name="Light Grid Accent 3" w:uiPriority="62"/>
+    <w:lsdException w:name="Medium Shading 1 Accent 3" w:uiPriority="63"/>
+    <w:lsdException w:name="Medium Shading 2 Accent 3" w:uiPriority="64"/>
+    <w:lsdException w:name="Medium List 1 Accent 3" w:uiPriority="65"/>
+    <w:lsdException w:name="Medium List 2 Accent 3" w:uiPriority="66"/>
+    <w:lsdException w:name="Medium Grid 1 Accent 3" w:uiPriority="67"/>
+    <w:lsdException w:name="Medium Grid 2 Accent 3" w:uiPriority="68"/>
+    <w:lsdException w:name="Medium Grid 3 Accent 3" w:uiPriority="69"/>
+    <w:lsdException w:name="Dark List Accent 3" w:uiPriority="70"/>
+    <w:lsdException w:name="Colorful Shading Accent 3" w:uiPriority="71"/>
+    <w:lsdException w:name="Colorful List Accent 3" w:uiPriority="72"/>
+    <w:lsdException w:name="Colorful Grid Accent 3" w:uiPriority="73"/>
+    <w:lsdException w:name="Light Shading Accent 4" w:uiPriority="60"/>
+    <w:lsdException w:name="Light List Accent 4" w:uiPriority="61"/>
+    <w:lsdException w:name="Light Grid Accent 4" w:uiPriority="62"/>
+    <w:lsdException w:name="Medium Shading 1 Accent 4" w:uiPriority="63"/>
+    <w:lsdException w:name="Medium Shading 2 Accent 4" w:uiPriority="64"/>
+    <w:lsdException w:name="Medium List 1 Accent 4" w:uiPriority="65"/>
+    <w:lsdException w:name="Medium List 2 Accent 4" w:uiPriority="66"/>
+    <w:lsdException w:name="Medium Grid 1 Accent 4" w:uiPriority="67"/>
+    <w:lsdException w:name="Medium Grid 2 Accent 4" w:uiPriority="68"/>
+    <w:lsdException w:name="Medium Grid 3 Accent 4" w:uiPriority="69"/>
+    <w:lsdException w:name="Dark List Accent 4" w:uiPriority="70"/>
+    <w:lsdException w:name="Colorful Shading Accent 4" w:uiPriority="71"/>
+    <w:lsdException w:name="Colorful List Accent 4" w:uiPriority="72"/>
+    <w:lsdException w:name="Colorful Grid Accent 4" w:uiPriority="73"/>
+    <w:lsdException w:name="Light Shading Accent 5" w:uiPriority="60"/>
+    <w:lsdException w:name="Light List Accent 5" w:uiPriority="61"/>
+    <w:lsdException w:name="Light Grid Accent 5" w:uiPriority="62"/>
+    <w:lsdException w:name="Medium Shading 1 Accent 5" w:uiPriority="63"/>
+    <w:lsdException w:name="Medium Shading 2 Accent 5" w:uiPriority="64"/>
+    <w:lsdException w:name="Medium List 1 Accent 5" w:uiPriority="65"/>
+    <w:lsdException w:name="Medium List 2 Accent 5" w:uiPriority="66"/>
+    <w:lsdException w:name="Medium Grid 1 Accent 5" w:uiPriority="67"/>
+    <w:lsdException w:name="Medium Grid 2 Accent 5" w:uiPriority="68"/>
+    <w:lsdException w:name="Medium Grid 3 Accent 5" w:uiPriority="69"/>
+    <w:lsdException w:name="Dark List Accent 5" w:uiPriority="70"/>
+    <w:lsdException w:name="Colorful Shading Accent 5" w:uiPriority="71"/>
+    <w:lsdException w:name="Colorful List Accent 5" w:uiPriority="72"/>
+    <w:lsdException w:name="Colorful Grid Accent 5" w:uiPriority="73"/>
+    <w:lsdException w:name="Light Shading Accent 6" w:uiPriority="60"/>
+    <w:lsdException w:name="Light List Accent 6" w:uiPriority="61"/>
+    <w:lsdException w:name="Light Grid Accent 6" w:uiPriority="62"/>
+    <w:lsdException w:name="Medium Shading 1 Accent 6" w:uiPriority="63"/>
+    <w:lsdException w:name="Medium Shading 2 Accent 6" w:uiPriority="64"/>
+    <w:lsdException w:name="Medium List 1 Accent 6" w:uiPriority="65"/>
+    <w:lsdException w:name="Medium List 2 Accent 6" w:uiPriority="66"/>
+    <w:lsdException w:name="Medium Grid 1 Accent 6" w:uiPriority="67"/>
+    <w:lsdException w:name="Medium Grid 2 Accent 6" w:uiPriority="68"/>
+    <w:lsdException w:name="Medium Grid 3 Accent 6" w:uiPriority="69"/>
+    <w:lsdException w:name="Dark List Accent 6" w:uiPriority="70"/>
+    <w:lsdException w:name="Colorful Shading Accent 6" w:uiPriority="71"/>
+    <w:lsdException w:name="Colorful List Accent 6" w:uiPriority="72"/>
+    <w:lsdException w:name="Colorful Grid Accent 6" w:uiPriority="73"/>
+    <w:lsdException w:name="Subtle Emphasis" w:uiPriority="19" w:qFormat="1"/>
+    <w:lsdException w:name="Intense Emphasis" w:uiPriority="21" w:qFormat="1"/>
+    <w:lsdException w:name="Subtle Reference" w:uiPriority="31" w:qFormat="1"/>
+    <w:lsdException w:name="Intense Reference" w:uiPriority="32" w:qFormat="1"/>
+    <w:lsdException w:name="Book Title" w:uiPriority="33" w:qFormat="1"/>
+    <w:lsdException w:name="Bibliography" w:semiHidden="1" w:uiPriority="37" w:unhideWhenUsed="1"/>
+    <w:lsdException w:name="TOC Heading" w:semiHidden="1" w:uiPriority="39" w:unhideWhenUsed="1" w:qFormat="1"/>
+    <w:lsdException w:name="Plain Table 1" w:uiPriority="41"/>
+    <w:lsdException w:name="Plain Table 2" w:uiPriority="42"/>
+    <w:lsdException w:name="Plain Table 3" w:uiPriority="43"/>
+    <w:lsdException w:name="Plain Table 4" w:uiPriority="44"/>
+    <w:lsdException w:name="Plain Table 5" w:uiPriority="45"/>
+    <w:lsdException w:name="Grid Table Light" w:uiPriority="40"/>
+    <w:lsdException w:name="Grid Table 1 Light" w:uiPriority="46"/>
+    <w:lsdException w:name="Grid Table 2" w:uiPriority="47"/>
+    <w:lsdException w:name="Grid Table 3" w:uiPriority="48"/>
+    <w:lsdException w:name="Grid Table 4" w:uiPriority="49"/>
+    <w:lsdException w:name="Grid Table 5 Dark" w:uiPriority="50"/>
+    <w:lsdException w:name="Grid Table 6 Colorful" w:uiPriority="51"/>
+    <w:lsdException w:name="Grid Table 7 Colorful" w:uiPriority="52"/>
+    <w:lsdException w:name="Grid Table 1 Light Accent 1" w:uiPriority="46"/>
+    <w:lsdException w:name="Grid Table 2 Accent 1" w:uiPriority="47"/>
+    <w:lsdException w:name="Grid Table 3 Accent 1" w:uiPriority="48"/>
+    <w:lsdException w:name="Grid Table 4 Accent 1" w:uiPriority="49"/>
+    <w:lsdException w:name="Grid Table 5 Dark Accent 1" w:uiPriority="50"/>
+    <w:lsdException w:name="Grid Table 6 Colorful Accent 1" w:uiPriority="51"/>
+    <w:lsdException w:name="Grid Table 7 Colorful Accent 1" w:uiPriority="52"/>
+    <w:lsdException w:name="Grid Table 1 Light Accent 2" w:uiPriority="46"/>
+    <w:lsdException w:name="Grid Table 2 Accent 2" w:uiPriority="47"/>
+    <w:lsdException w:name="Grid Table 3 Accent 2" w:uiPriority="48"/>
+    <w:lsdException w:name="Grid Table 4 Accent 2" w:uiPriority="49"/>
+    <w:lsdException w:name="Grid Table 5 Dark Accent 2" w:uiPriority="50"/>
+    <w:lsdException w:name="Grid Table 6 Colorful Accent 2" w:uiPriority="51"/>
+    <w:lsdException w:name="Grid Table 7 Colorful Accent 2" w:uiPriority="52"/>
+    <w:lsdException w:name="Grid Table 1 Light Accent 3" w:uiPriority="46"/>
+    <w:lsdException w:name="Grid Table 2 Accent 3" w:uiPriority="47"/>
+    <w:lsdException w:name="Grid Table 3 Accent 3" w:uiPriority="48"/>
+    <w:lsdException w:name="Grid Table 4 Accent 3" w:uiPriority="49"/>
+    <w:lsdException w:name="Grid Table 5 Dark Accent 3" w:uiPriority="50"/>
+    <w:lsdException w:name="Grid Table 6 Colorful Accent 3" w:uiPriority="51"/>
+    <w:lsdException w:name="Grid Table 7 Colorful Accent 3" w:uiPriority="52"/>
+    <w:lsdException w:name="Grid Table 1 Light Accent 4" w:uiPriority="46"/>
+    <w:lsdException w:name="Grid Table 2 Accent 4" w:uiPriority="47"/>
+    <w:lsdException w:name="Grid Table 3 Accent 4" w:uiPriority="48"/>
+    <w:lsdException w:name="Grid Table 4 Accent 4" w:uiPriority="49"/>
+    <w:lsdException w:name="Grid Table 5 Dark Accent 4" w:uiPriority="50"/>
+    <w:lsdException w:name="Grid Table 6 Colorful Accent 4" w:uiPriority="51"/>
+    <w:lsdException w:name="Grid Table 7 Colorful Accent 4" w:uiPriority="52"/>
+    <w:lsdException w:name="Grid Table 1 Light Accent 5" w:uiPriority="46"/>
+    <w:lsdException w:name="Grid Table 2 Accent 5" w:uiPriority="47"/>
+    <w:lsdException w:name="Grid Table 3 Accent 5" w:uiPriority="48"/>
+    <w:lsdException w:name="Grid Table 4 Accent 5" w:uiPriority="49"/>
+    <w:lsdException w:name="Grid Table 5 Dark Accent 5" w:uiPriority="50"/>
+    <w:lsdException w:name="Grid Table 6 Colorful Accent 5" w:uiPriority="51"/>
+    <w:lsdException w:name="Grid Table 7 Colorful Accent 5" w:uiPriority="52"/>
+    <w:lsdException w:name="Grid Table 1 Light Accent 6" w:uiPriority="46"/>
+    <w:lsdException w:name="Grid Table 2 Accent 6" w:uiPriority="47"/>
+    <w:lsdException w:name="Grid Table 3 Accent 6" w:uiPriority="48"/>
+    <w:lsdException w:name="Grid Table 4 Accent 6" w:uiPriority="49"/>
+    <w:lsdException w:name="Grid Table 5 Dark Accent 6" w:uiPriority="50"/>
+    <w:lsdException w:name="Grid Table 6 Colorful Accent 6" w:uiPriority="51"/>
+    <w:lsdException w:name="Grid Table 7 Colorful Accent 6" w:uiPriority="52"/>
+    <w:lsdException w:name="List Table 1 Light" w:uiPriority="46"/>
+    <w:lsdException w:name="List Table 2" w:uiPriority="47"/>
+    <w:lsdException w:name="List Table 3" w:uiPriority="48"/>
+    <w:lsdException w:name="List Table 4" w:uiPriority="49"/>
+    <w:lsdException w:name="List Table 5 Dark" w:uiPriority="50"/>
+    <w:lsdException w:name="List Table 6 Colorful" w:uiPriority="51"/>
+    <w:lsdException w:name="List Table 7 Colorful" w:uiPriority="52"/>
+    <w:lsdException w:name="List Table 1 Light Accent 1" w:uiPriority="46"/>
+    <w:lsdException w:name="List Table 2 Accent 1" w:uiPriority="47"/>
+    <w:lsdException w:name="List Table 3 Accent 1" w:uiPriority="48"/>
+    <w:lsdException w:name="List Table 4 Accent 1" w:uiPriority="49"/>
+    <w:lsdException w:name="List Table 5 Dark Accent 1" w:uiPriority="50"/>
+    <w:lsdException w:name="List Table 6 Colorful Accent 1" w:uiPriority="51"/>
+    <w:lsdException w:name="List Table 7 Colorful Accent 1" w:uiPriority="52"/>
+    <w:lsdException w:name="List Table 1 Light Accent 2" w:uiPriority="46"/>
+    <w:lsdException w:name="List Table 2 Accent 2" w:uiPriority="47"/>
+    <w:lsdException w:name="List Table 3 Accent 2" w:uiPriority="48"/>
+    <w:lsdException w:name="List Table 4 Accent 2" w:uiPriority="49"/>
+    <w:lsdException w:name="List Table 5 Dark Accent 2" w:uiPriority="50"/>
+    <w:lsdException w:name="List Table 6 Colorful Accent 2" w:uiPriority="51"/>
+    <w:lsdException w:name="List Table 7 Colorful Accent 2" w:uiPriority="52"/>
+    <w:lsdException w:name="List Table 1 Light Accent 3" w:uiPriority="46"/>
+    <w:lsdException w:name="List Table 2 Accent 3" w:uiPriority="47"/>
+    <w:lsdException w:name="List Table 3 Accent 3" w:uiPriority="48"/>
+    <w:lsdException w:name="List Table 4 Accent 3" w:uiPriority="49"/>
+    <w:lsdException w:name="List Table 5 Dark Accent 3" w:uiPriority="50"/>
+    <w:lsdException w:name="List Table 6 Colorful Accent 3" w:uiPriority="51"/>
+    <w:lsdException w:name="List Table 7 Colorful Accent 3" w:uiPriority="52"/>
+    <w:lsdException w:name="List Table 1 Light Accent 4" w:uiPriority="46"/>
+    <w:lsdException w:name="List Table 2 Accent 4" w:uiPriority="47"/>
+    <w:lsdException w:name="List Table 3 Accent 4" w:uiPriority="48"/>
+    <w:lsdException w:name="List Table 4 Accent 4" w:uiPriority="49"/>
+    <w:lsdException w:name="List Table 5 Dark Accent 4" w:uiPriority="50"/>
+    <w:lsdException w:name="List Table 6 Colorful Accent 4" w:uiPriority="51"/>
+    <w:lsdException w:name="List Table 7 Colorful Accent 4" w:uiPriority="52"/>
+    <w:lsdException w:name="List Table 1 Light Accent 5" w:uiPriority="46"/>
+    <w:lsdException w:name="List Table 2 Accent 5" w:uiPriority="47"/>
+    <w:lsdException w:name="List Table 3 Accent 5" w:uiPriority="48"/>
+    <w:lsdException w:name="List Table 4 Accent 5" w:uiPriority="49"/>
+    <w:lsdException w:name="List Table 5 Dark Accent 5" w:uiPriority="50"/>
+    <w:lsdException w:name="List Table 6 Colorful Accent 5" w:uiPriority="51"/>
+    <w:lsdException w:name="List Table 7 Colorful Accent 5" w:uiPriority="52"/>
+    <w:lsdException w:name="List Table 1 Light Accent 6" w:uiPriority="46"/>
+    <w:lsdException w:name="List Table 2 Accent 6" w:uiPriority="47"/>
+    <w:lsdException w:name="List Table 3 Accent 6" w:uiPriority="48"/>
+    <w:lsdException w:name="List Table 4 Accent 6" w:uiPriority="49"/>
+    <w:lsdException w:name="List Table 5 Dark Accent 6" w:uiPriority="50"/>
+    <w:lsdException w:name="List Table 6 Colorful Accent 6" w:uiPriority="51"/>
+    <w:lsdException w:name="List Table 7 Colorful Accent 6" w:uiPriority="52"/>
+    <w:lsdException w:name="Mention" w:semiHidden="1" w:unhideWhenUsed="1"/>
+    <w:lsdException w:name="Smart Hyperlink" w:semiHidden="1" w:unhideWhenUsed="1"/>
+    <w:lsdException w:name="Hashtag" w:semiHidden="1" w:unhideWhenUsed="1"/>
+    <w:lsdException w:name="Unresolved Mention" w:semiHidden="1" w:unhideWhenUsed="1"/>
+    <w:lsdException w:name="Smart Link" w:semiHidden="1" w:unhideWhenUsed="1"/>
+  </w:latentStyles>
   <w:style w:type="paragraph" w:default="1" w:styleId="Normal">
     <w:name w:val="Normal"/>
-    <w:next w:val="Normal"/>
-    <w:pPr/>
+    <w:qFormat/>
     <w:rPr>
       <w:sz w:val="24"/>
       <w:szCs w:val="24"/>
-      <w:lang w:val="en-US" w:eastAsia="en-US" w:bidi="ar-SA"/>
+      <w:lang w:val="en-US" w:eastAsia="en-US"/>
     </w:rPr>
   </w:style>
-  <w:style w:type="character" w:default="1" w:styleId="Default Paragraph Font">
+  <w:style w:type="character" w:default="1" w:styleId="Policepardfaut">
     <w:name w:val="Default Paragraph Font"/>
-    <w:next w:val="Default Paragraph Font"/>
+    <w:uiPriority w:val="1"/>
+    <w:semiHidden/>
+    <w:unhideWhenUsed/>
   </w:style>
-  <w:style w:type="character" w:styleId="Hyperlink">
+  <w:style w:type="table" w:default="1" w:styleId="TableauNormal">
+    <w:name w:val="Normal Table"/>
+    <w:uiPriority w:val="99"/>
+    <w:semiHidden/>
+    <w:unhideWhenUsed/>
+    <w:tblPr>
+      <w:tblInd w:w="0" w:type="dxa"/>
+      <w:tblCellMar>
+        <w:top w:w="0" w:type="dxa"/>
+        <w:left w:w="108" w:type="dxa"/>
+        <w:bottom w:w="0" w:type="dxa"/>
+        <w:right w:w="108" w:type="dxa"/>
+      </w:tblCellMar>
+    </w:tblPr>
+  </w:style>
+  <w:style w:type="numbering" w:default="1" w:styleId="Aucuneliste">
+    <w:name w:val="No List"/>
+    <w:uiPriority w:val="99"/>
+    <w:semiHidden/>
+    <w:unhideWhenUsed/>
+  </w:style>
+  <w:style w:type="character" w:styleId="Lienhypertexte">
     <w:name w:val="Hyperlink"/>
     <w:rPr>
       <w:u w:val="single"/>
     </w:rPr>
   </w:style>
-  <w:style w:type="table" w:default="1" w:styleId="Table Normal">
+  <w:style w:type="table" w:customStyle="1" w:styleId="TableNormal">
     <w:name w:val="Table Normal"/>
-    <w:next w:val="Table Normal"/>
-    <w:pPr/>
     <w:tblPr>
       <w:tblInd w:w="0" w:type="dxa"/>
+      <w:tblCellMar>
+        <w:top w:w="0" w:type="dxa"/>
+        <w:left w:w="0" w:type="dxa"/>
+        <w:bottom w:w="0" w:type="dxa"/>
+        <w:right w:w="0" w:type="dxa"/>
+      </w:tblCellMar>
     </w:tblPr>
-    <w:trPr/>
-    <w:tcPr/>
-    <w:tblStylePr w:type="firstRow"/>
-    <w:tblStylePr w:type="lastRow"/>
-    <w:tblStylePr w:type="firstCol"/>
-    <w:tblStylePr w:type="lastCol"/>
-    <w:tblStylePr w:type="band1Vert"/>
-    <w:tblStylePr w:type="band2Vert"/>
-    <w:tblStylePr w:type="band1Horz"/>
-    <w:tblStylePr w:type="band2Horz"/>
-    <w:tblStylePr w:type="neCell"/>
-    <w:tblStylePr w:type="nwCell"/>
-    <w:tblStylePr w:type="seCell"/>
-    <w:tblStylePr w:type="swCell"/>
   </w:style>
-  <w:style w:type="numbering" w:default="1" w:styleId="No List">
-    <w:name w:val="No List"/>
-    <w:next w:val="No List"/>
-    <w:pPr/>
-  </w:style>
-  <w:style w:type="paragraph" w:styleId="Par défaut">
+  <w:style w:type="paragraph" w:customStyle="1" w:styleId="Pardfaut">
     <w:name w:val="Par défaut"/>
-    <w:next w:val="Par défaut"/>
-    <w:pPr>
-      <w:keepNext w:val="0"/>
-      <w:keepLines w:val="0"/>
-      <w:pageBreakBefore w:val="0"/>
-      <w:widowControl w:val="1"/>
-      <w:shd w:val="clear" w:color="auto" w:fill="auto"/>
-      <w:suppressAutoHyphens w:val="0"/>
-      <w:bidi w:val="0"/>
-      <w:spacing w:before="0" w:after="0" w:line="240" w:lineRule="auto"/>
-      <w:ind w:left="0" w:right="0" w:firstLine="0"/>
-      <w:jc w:val="left"/>
-      <w:outlineLvl w:val="9"/>
-    </w:pPr>
     <w:rPr>
-      <w:rFonts w:ascii="Helvetica Neue" w:cs="Arial Unicode MS" w:hAnsi="Helvetica Neue" w:eastAsia="Arial Unicode MS"/>
-      <w:b w:val="0"/>
-      <w:bCs w:val="0"/>
-      <w:i w:val="0"/>
-      <w:iCs w:val="0"/>
-      <w:caps w:val="0"/>
-      <w:smallCaps w:val="0"/>
-      <w:strike w:val="0"/>
-      <w:dstrike w:val="0"/>
-      <w:outline w:val="0"/>
+      <w:rFonts w:ascii="Helvetica Neue" w:hAnsi="Helvetica Neue" w:cs="Arial Unicode MS"/>
       <w:color w:val="000000"/>
-      <w:spacing w:val="0"/>
-      <w:kern w:val="0"/>
-      <w:position w:val="0"/>
       <w:sz w:val="22"/>
       <w:szCs w:val="22"/>
-      <w:u w:val="none"/>
-      <w:vertAlign w:val="baseline"/>
-      <w:lang w:val="fr-FR"/>
     </w:rPr>
   </w:style>
-  <w:style w:type="character" w:styleId="Aucune">
+  <w:style w:type="character" w:customStyle="1" w:styleId="Aucune">
     <w:name w:val="Aucune"/>
     <w:rPr>
       <w:lang w:val="fr-FR"/>
     </w:rPr>
   </w:style>
-  <w:style w:type="numbering" w:styleId="Nombres">
+  <w:style w:type="numbering" w:customStyle="1" w:styleId="Nombres">
     <w:name w:val="Nombres"/>
     <w:pPr>
       <w:numPr>
@@ -2350,48 +2582,20 @@
       </w:numPr>
     </w:pPr>
   </w:style>
-  <w:style w:type="paragraph" w:styleId="Corps">
+  <w:style w:type="paragraph" w:customStyle="1" w:styleId="Corps">
     <w:name w:val="Corps"/>
-    <w:next w:val="Corps"/>
-    <w:pPr>
-      <w:keepNext w:val="0"/>
-      <w:keepLines w:val="0"/>
-      <w:pageBreakBefore w:val="0"/>
-      <w:widowControl w:val="1"/>
-      <w:shd w:val="clear" w:color="auto" w:fill="auto"/>
-      <w:suppressAutoHyphens w:val="0"/>
-      <w:bidi w:val="0"/>
-      <w:spacing w:before="0" w:after="0" w:line="240" w:lineRule="auto"/>
-      <w:ind w:left="0" w:right="0" w:firstLine="0"/>
-      <w:jc w:val="left"/>
-      <w:outlineLvl w:val="9"/>
-    </w:pPr>
     <w:rPr>
-      <w:rFonts w:ascii="Helvetica Neue" w:cs="Helvetica Neue" w:hAnsi="Helvetica Neue" w:eastAsia="Helvetica Neue"/>
-      <w:b w:val="0"/>
-      <w:bCs w:val="0"/>
-      <w:i w:val="0"/>
-      <w:iCs w:val="0"/>
-      <w:caps w:val="0"/>
-      <w:smallCaps w:val="0"/>
-      <w:strike w:val="0"/>
-      <w:dstrike w:val="0"/>
-      <w:outline w:val="0"/>
+      <w:rFonts w:ascii="Helvetica Neue" w:eastAsia="Helvetica Neue" w:hAnsi="Helvetica Neue" w:cs="Helvetica Neue"/>
       <w:color w:val="000000"/>
-      <w:spacing w:val="0"/>
-      <w:kern w:val="0"/>
-      <w:position w:val="0"/>
       <w:sz w:val="22"/>
       <w:szCs w:val="22"/>
-      <w:u w:val="none"/>
-      <w:vertAlign w:val="baseline"/>
     </w:rPr>
   </w:style>
 </w:styles>
 </file>
 
 <file path=word/theme/theme1.xml><?xml version="1.0" encoding="utf-8"?>
-<a:theme xmlns:a="http://schemas.openxmlformats.org/drawingml/2006/main" xmlns:r="http://schemas.openxmlformats.org/officeDocument/2006/relationships" name="Blank">
+<a:theme xmlns:a="http://schemas.openxmlformats.org/drawingml/2006/main" name="Blank">
   <a:themeElements>
     <a:clrScheme name="Blank">
       <a:dk1>
@@ -2590,7 +2794,7 @@
         <a:effectLst/>
         <a:sp3d/>
       </a:spPr>
-      <a:bodyPr rot="0" spcFirstLastPara="1" vertOverflow="overflow" horzOverflow="overflow" vert="horz" wrap="square" lIns="101600" tIns="101600" rIns="101600" bIns="101600" numCol="1" spcCol="38100" rtlCol="0" anchor="ctr" upright="0">
+      <a:bodyPr rot="0" spcFirstLastPara="1" vertOverflow="overflow" horzOverflow="overflow" vert="horz" wrap="square" lIns="101600" tIns="101600" rIns="101600" bIns="101600" numCol="1" spcCol="38100" rtlCol="0" anchor="ctr">
         <a:spAutoFit/>
       </a:bodyPr>
       <a:lstStyle>
@@ -2609,7 +2813,7 @@
           <a:buFontTx/>
           <a:buNone/>
           <a:tabLst/>
-          <a:defRPr b="0" baseline="0" cap="none" i="0" spc="0" strike="noStrike" sz="1200" u="none" kumimoji="0" normalizeH="0">
+          <a:defRPr kumimoji="0" sz="1200" b="0" i="0" u="none" strike="noStrike" cap="none" spc="0" normalizeH="0" baseline="0">
             <a:ln>
               <a:noFill/>
             </a:ln>
@@ -2639,7 +2843,7 @@
           <a:buFontTx/>
           <a:buNone/>
           <a:tabLst/>
-          <a:defRPr b="0" baseline="0" cap="none" i="0" spc="0" strike="noStrike" sz="1800" u="none" kumimoji="0" normalizeH="0">
+          <a:defRPr kumimoji="0" sz="1800" b="0" i="0" u="none" strike="noStrike" cap="none" spc="0" normalizeH="0" baseline="0">
             <a:ln>
               <a:noFill/>
             </a:ln>
@@ -2665,7 +2869,7 @@
           <a:buFontTx/>
           <a:buNone/>
           <a:tabLst/>
-          <a:defRPr b="0" baseline="0" cap="none" i="0" spc="0" strike="noStrike" sz="1800" u="none" kumimoji="0" normalizeH="0">
+          <a:defRPr kumimoji="0" sz="1800" b="0" i="0" u="none" strike="noStrike" cap="none" spc="0" normalizeH="0" baseline="0">
             <a:ln>
               <a:noFill/>
             </a:ln>
@@ -2691,7 +2895,7 @@
           <a:buFontTx/>
           <a:buNone/>
           <a:tabLst/>
-          <a:defRPr b="0" baseline="0" cap="none" i="0" spc="0" strike="noStrike" sz="1800" u="none" kumimoji="0" normalizeH="0">
+          <a:defRPr kumimoji="0" sz="1800" b="0" i="0" u="none" strike="noStrike" cap="none" spc="0" normalizeH="0" baseline="0">
             <a:ln>
               <a:noFill/>
             </a:ln>
@@ -2717,7 +2921,7 @@
           <a:buFontTx/>
           <a:buNone/>
           <a:tabLst/>
-          <a:defRPr b="0" baseline="0" cap="none" i="0" spc="0" strike="noStrike" sz="1800" u="none" kumimoji="0" normalizeH="0">
+          <a:defRPr kumimoji="0" sz="1800" b="0" i="0" u="none" strike="noStrike" cap="none" spc="0" normalizeH="0" baseline="0">
             <a:ln>
               <a:noFill/>
             </a:ln>
@@ -2743,7 +2947,7 @@
           <a:buFontTx/>
           <a:buNone/>
           <a:tabLst/>
-          <a:defRPr b="0" baseline="0" cap="none" i="0" spc="0" strike="noStrike" sz="1800" u="none" kumimoji="0" normalizeH="0">
+          <a:defRPr kumimoji="0" sz="1800" b="0" i="0" u="none" strike="noStrike" cap="none" spc="0" normalizeH="0" baseline="0">
             <a:ln>
               <a:noFill/>
             </a:ln>
@@ -2769,7 +2973,7 @@
           <a:buFontTx/>
           <a:buNone/>
           <a:tabLst/>
-          <a:defRPr b="0" baseline="0" cap="none" i="0" spc="0" strike="noStrike" sz="1800" u="none" kumimoji="0" normalizeH="0">
+          <a:defRPr kumimoji="0" sz="1800" b="0" i="0" u="none" strike="noStrike" cap="none" spc="0" normalizeH="0" baseline="0">
             <a:ln>
               <a:noFill/>
             </a:ln>
@@ -2795,7 +2999,7 @@
           <a:buFontTx/>
           <a:buNone/>
           <a:tabLst/>
-          <a:defRPr b="0" baseline="0" cap="none" i="0" spc="0" strike="noStrike" sz="1800" u="none" kumimoji="0" normalizeH="0">
+          <a:defRPr kumimoji="0" sz="1800" b="0" i="0" u="none" strike="noStrike" cap="none" spc="0" normalizeH="0" baseline="0">
             <a:ln>
               <a:noFill/>
             </a:ln>
@@ -2821,7 +3025,7 @@
           <a:buFontTx/>
           <a:buNone/>
           <a:tabLst/>
-          <a:defRPr b="0" baseline="0" cap="none" i="0" spc="0" strike="noStrike" sz="1800" u="none" kumimoji="0" normalizeH="0">
+          <a:defRPr kumimoji="0" sz="1800" b="0" i="0" u="none" strike="noStrike" cap="none" spc="0" normalizeH="0" baseline="0">
             <a:ln>
               <a:noFill/>
             </a:ln>
@@ -2847,7 +3051,7 @@
           <a:buFontTx/>
           <a:buNone/>
           <a:tabLst/>
-          <a:defRPr b="0" baseline="0" cap="none" i="0" spc="0" strike="noStrike" sz="1800" u="none" kumimoji="0" normalizeH="0">
+          <a:defRPr kumimoji="0" sz="1800" b="0" i="0" u="none" strike="noStrike" cap="none" spc="0" normalizeH="0" baseline="0">
             <a:ln>
               <a:noFill/>
             </a:ln>
@@ -2860,9 +3064,15 @@
         </a:lvl9pPr>
       </a:lstStyle>
       <a:style>
-        <a:lnRef idx="0"/>
-        <a:fillRef idx="0"/>
-        <a:effectRef idx="0"/>
+        <a:lnRef idx="0">
+          <a:scrgbClr r="0" g="0" b="0"/>
+        </a:lnRef>
+        <a:fillRef idx="0">
+          <a:scrgbClr r="0" g="0" b="0"/>
+        </a:fillRef>
+        <a:effectRef idx="0">
+          <a:scrgbClr r="0" g="0" b="0"/>
+        </a:effectRef>
         <a:fontRef idx="none"/>
       </a:style>
     </a:spDef>
@@ -2879,7 +3089,7 @@
         <a:effectLst/>
         <a:sp3d/>
       </a:spPr>
-      <a:bodyPr rot="0" spcFirstLastPara="1" vertOverflow="overflow" horzOverflow="overflow" vert="horz" wrap="square" lIns="91439" tIns="45719" rIns="91439" bIns="45719" numCol="1" spcCol="38100" rtlCol="0" anchor="t" upright="0">
+      <a:bodyPr rot="0" spcFirstLastPara="1" vertOverflow="overflow" horzOverflow="overflow" vert="horz" wrap="square" lIns="91439" tIns="45719" rIns="91439" bIns="45719" numCol="1" spcCol="38100" rtlCol="0" anchor="t">
         <a:noAutofit/>
       </a:bodyPr>
       <a:lstStyle>
@@ -2898,7 +3108,7 @@
           <a:buFontTx/>
           <a:buNone/>
           <a:tabLst/>
-          <a:defRPr b="0" baseline="0" cap="none" i="0" spc="0" strike="noStrike" sz="1800" u="none" kumimoji="0" normalizeH="0">
+          <a:defRPr kumimoji="0" sz="1800" b="0" i="0" u="none" strike="noStrike" cap="none" spc="0" normalizeH="0" baseline="0">
             <a:ln>
               <a:noFill/>
             </a:ln>
@@ -2924,7 +3134,7 @@
           <a:buFontTx/>
           <a:buNone/>
           <a:tabLst/>
-          <a:defRPr b="0" baseline="0" cap="none" i="0" spc="0" strike="noStrike" sz="1800" u="none" kumimoji="0" normalizeH="0">
+          <a:defRPr kumimoji="0" sz="1800" b="0" i="0" u="none" strike="noStrike" cap="none" spc="0" normalizeH="0" baseline="0">
             <a:ln>
               <a:noFill/>
             </a:ln>
@@ -2950,7 +3160,7 @@
           <a:buFontTx/>
           <a:buNone/>
           <a:tabLst/>
-          <a:defRPr b="0" baseline="0" cap="none" i="0" spc="0" strike="noStrike" sz="1800" u="none" kumimoji="0" normalizeH="0">
+          <a:defRPr kumimoji="0" sz="1800" b="0" i="0" u="none" strike="noStrike" cap="none" spc="0" normalizeH="0" baseline="0">
             <a:ln>
               <a:noFill/>
             </a:ln>
@@ -2976,7 +3186,7 @@
           <a:buFontTx/>
           <a:buNone/>
           <a:tabLst/>
-          <a:defRPr b="0" baseline="0" cap="none" i="0" spc="0" strike="noStrike" sz="1800" u="none" kumimoji="0" normalizeH="0">
+          <a:defRPr kumimoji="0" sz="1800" b="0" i="0" u="none" strike="noStrike" cap="none" spc="0" normalizeH="0" baseline="0">
             <a:ln>
               <a:noFill/>
             </a:ln>
@@ -3002,7 +3212,7 @@
           <a:buFontTx/>
           <a:buNone/>
           <a:tabLst/>
-          <a:defRPr b="0" baseline="0" cap="none" i="0" spc="0" strike="noStrike" sz="1800" u="none" kumimoji="0" normalizeH="0">
+          <a:defRPr kumimoji="0" sz="1800" b="0" i="0" u="none" strike="noStrike" cap="none" spc="0" normalizeH="0" baseline="0">
             <a:ln>
               <a:noFill/>
             </a:ln>
@@ -3028,7 +3238,7 @@
           <a:buFontTx/>
           <a:buNone/>
           <a:tabLst/>
-          <a:defRPr b="0" baseline="0" cap="none" i="0" spc="0" strike="noStrike" sz="1800" u="none" kumimoji="0" normalizeH="0">
+          <a:defRPr kumimoji="0" sz="1800" b="0" i="0" u="none" strike="noStrike" cap="none" spc="0" normalizeH="0" baseline="0">
             <a:ln>
               <a:noFill/>
             </a:ln>
@@ -3054,7 +3264,7 @@
           <a:buFontTx/>
           <a:buNone/>
           <a:tabLst/>
-          <a:defRPr b="0" baseline="0" cap="none" i="0" spc="0" strike="noStrike" sz="1800" u="none" kumimoji="0" normalizeH="0">
+          <a:defRPr kumimoji="0" sz="1800" b="0" i="0" u="none" strike="noStrike" cap="none" spc="0" normalizeH="0" baseline="0">
             <a:ln>
               <a:noFill/>
             </a:ln>
@@ -3080,7 +3290,7 @@
           <a:buFontTx/>
           <a:buNone/>
           <a:tabLst/>
-          <a:defRPr b="0" baseline="0" cap="none" i="0" spc="0" strike="noStrike" sz="1800" u="none" kumimoji="0" normalizeH="0">
+          <a:defRPr kumimoji="0" sz="1800" b="0" i="0" u="none" strike="noStrike" cap="none" spc="0" normalizeH="0" baseline="0">
             <a:ln>
               <a:noFill/>
             </a:ln>
@@ -3106,7 +3316,7 @@
           <a:buFontTx/>
           <a:buNone/>
           <a:tabLst/>
-          <a:defRPr b="0" baseline="0" cap="none" i="0" spc="0" strike="noStrike" sz="1800" u="none" kumimoji="0" normalizeH="0">
+          <a:defRPr kumimoji="0" sz="1800" b="0" i="0" u="none" strike="noStrike" cap="none" spc="0" normalizeH="0" baseline="0">
             <a:ln>
               <a:noFill/>
             </a:ln>
@@ -3132,7 +3342,7 @@
           <a:buFontTx/>
           <a:buNone/>
           <a:tabLst/>
-          <a:defRPr b="0" baseline="0" cap="none" i="0" spc="0" strike="noStrike" sz="1800" u="none" kumimoji="0" normalizeH="0">
+          <a:defRPr kumimoji="0" sz="1800" b="0" i="0" u="none" strike="noStrike" cap="none" spc="0" normalizeH="0" baseline="0">
             <a:ln>
               <a:noFill/>
             </a:ln>
@@ -3145,9 +3355,15 @@
         </a:lvl9pPr>
       </a:lstStyle>
       <a:style>
-        <a:lnRef idx="0"/>
-        <a:fillRef idx="0"/>
-        <a:effectRef idx="0"/>
+        <a:lnRef idx="0">
+          <a:scrgbClr r="0" g="0" b="0"/>
+        </a:lnRef>
+        <a:fillRef idx="0">
+          <a:scrgbClr r="0" g="0" b="0"/>
+        </a:fillRef>
+        <a:effectRef idx="0">
+          <a:scrgbClr r="0" g="0" b="0"/>
+        </a:effectRef>
         <a:fontRef idx="none"/>
       </a:style>
     </a:lnDef>
@@ -3161,7 +3377,7 @@
         <a:effectLst/>
         <a:sp3d/>
       </a:spPr>
-      <a:bodyPr rot="0" spcFirstLastPara="1" vertOverflow="overflow" horzOverflow="overflow" vert="horz" wrap="square" lIns="50800" tIns="50800" rIns="50800" bIns="50800" numCol="1" spcCol="38100" rtlCol="0" anchor="t" upright="0">
+      <a:bodyPr rot="0" spcFirstLastPara="1" vertOverflow="overflow" horzOverflow="overflow" vert="horz" wrap="square" lIns="50800" tIns="50800" rIns="50800" bIns="50800" numCol="1" spcCol="38100" rtlCol="0" anchor="t">
         <a:spAutoFit/>
       </a:bodyPr>
       <a:lstStyle>
@@ -3180,7 +3396,7 @@
           <a:buFontTx/>
           <a:buNone/>
           <a:tabLst/>
-          <a:defRPr b="0" baseline="0" cap="none" i="0" spc="0" strike="noStrike" sz="1100" u="none" kumimoji="0" normalizeH="0">
+          <a:defRPr kumimoji="0" sz="1100" b="0" i="0" u="none" strike="noStrike" cap="none" spc="0" normalizeH="0" baseline="0">
             <a:ln>
               <a:noFill/>
             </a:ln>
@@ -3210,7 +3426,7 @@
           <a:buFontTx/>
           <a:buNone/>
           <a:tabLst/>
-          <a:defRPr b="0" baseline="0" cap="none" i="0" spc="0" strike="noStrike" sz="1800" u="none" kumimoji="0" normalizeH="0">
+          <a:defRPr kumimoji="0" sz="1800" b="0" i="0" u="none" strike="noStrike" cap="none" spc="0" normalizeH="0" baseline="0">
             <a:ln>
               <a:noFill/>
             </a:ln>
@@ -3236,7 +3452,7 @@
           <a:buFontTx/>
           <a:buNone/>
           <a:tabLst/>
-          <a:defRPr b="0" baseline="0" cap="none" i="0" spc="0" strike="noStrike" sz="1800" u="none" kumimoji="0" normalizeH="0">
+          <a:defRPr kumimoji="0" sz="1800" b="0" i="0" u="none" strike="noStrike" cap="none" spc="0" normalizeH="0" baseline="0">
             <a:ln>
               <a:noFill/>
             </a:ln>
@@ -3262,7 +3478,7 @@
           <a:buFontTx/>
           <a:buNone/>
           <a:tabLst/>
-          <a:defRPr b="0" baseline="0" cap="none" i="0" spc="0" strike="noStrike" sz="1800" u="none" kumimoji="0" normalizeH="0">
+          <a:defRPr kumimoji="0" sz="1800" b="0" i="0" u="none" strike="noStrike" cap="none" spc="0" normalizeH="0" baseline="0">
             <a:ln>
               <a:noFill/>
             </a:ln>
@@ -3288,7 +3504,7 @@
           <a:buFontTx/>
           <a:buNone/>
           <a:tabLst/>
-          <a:defRPr b="0" baseline="0" cap="none" i="0" spc="0" strike="noStrike" sz="1800" u="none" kumimoji="0" normalizeH="0">
+          <a:defRPr kumimoji="0" sz="1800" b="0" i="0" u="none" strike="noStrike" cap="none" spc="0" normalizeH="0" baseline="0">
             <a:ln>
               <a:noFill/>
             </a:ln>
@@ -3314,7 +3530,7 @@
           <a:buFontTx/>
           <a:buNone/>
           <a:tabLst/>
-          <a:defRPr b="0" baseline="0" cap="none" i="0" spc="0" strike="noStrike" sz="1800" u="none" kumimoji="0" normalizeH="0">
+          <a:defRPr kumimoji="0" sz="1800" b="0" i="0" u="none" strike="noStrike" cap="none" spc="0" normalizeH="0" baseline="0">
             <a:ln>
               <a:noFill/>
             </a:ln>
@@ -3340,7 +3556,7 @@
           <a:buFontTx/>
           <a:buNone/>
           <a:tabLst/>
-          <a:defRPr b="0" baseline="0" cap="none" i="0" spc="0" strike="noStrike" sz="1800" u="none" kumimoji="0" normalizeH="0">
+          <a:defRPr kumimoji="0" sz="1800" b="0" i="0" u="none" strike="noStrike" cap="none" spc="0" normalizeH="0" baseline="0">
             <a:ln>
               <a:noFill/>
             </a:ln>
@@ -3366,7 +3582,7 @@
           <a:buFontTx/>
           <a:buNone/>
           <a:tabLst/>
-          <a:defRPr b="0" baseline="0" cap="none" i="0" spc="0" strike="noStrike" sz="1800" u="none" kumimoji="0" normalizeH="0">
+          <a:defRPr kumimoji="0" sz="1800" b="0" i="0" u="none" strike="noStrike" cap="none" spc="0" normalizeH="0" baseline="0">
             <a:ln>
               <a:noFill/>
             </a:ln>
@@ -3392,7 +3608,7 @@
           <a:buFontTx/>
           <a:buNone/>
           <a:tabLst/>
-          <a:defRPr b="0" baseline="0" cap="none" i="0" spc="0" strike="noStrike" sz="1800" u="none" kumimoji="0" normalizeH="0">
+          <a:defRPr kumimoji="0" sz="1800" b="0" i="0" u="none" strike="noStrike" cap="none" spc="0" normalizeH="0" baseline="0">
             <a:ln>
               <a:noFill/>
             </a:ln>
@@ -3418,7 +3634,7 @@
           <a:buFontTx/>
           <a:buNone/>
           <a:tabLst/>
-          <a:defRPr b="0" baseline="0" cap="none" i="0" spc="0" strike="noStrike" sz="1800" u="none" kumimoji="0" normalizeH="0">
+          <a:defRPr kumimoji="0" sz="1800" b="0" i="0" u="none" strike="noStrike" cap="none" spc="0" normalizeH="0" baseline="0">
             <a:ln>
               <a:noFill/>
             </a:ln>
@@ -3431,12 +3647,19 @@
         </a:lvl9pPr>
       </a:lstStyle>
       <a:style>
-        <a:lnRef idx="0"/>
-        <a:fillRef idx="0"/>
-        <a:effectRef idx="0"/>
+        <a:lnRef idx="0">
+          <a:scrgbClr r="0" g="0" b="0"/>
+        </a:lnRef>
+        <a:fillRef idx="0">
+          <a:scrgbClr r="0" g="0" b="0"/>
+        </a:fillRef>
+        <a:effectRef idx="0">
+          <a:scrgbClr r="0" g="0" b="0"/>
+        </a:effectRef>
         <a:fontRef idx="none"/>
       </a:style>
     </a:txDef>
   </a:objectDefaults>
+  <a:extraClrSchemeLst/>
 </a:theme>
 </file>
</xml_diff>